<commit_message>
updates to Ch 3 draft
</commit_message>
<xml_diff>
--- a/Ionocyte/Ch. 3 Ionocyte Density.docx
+++ b/Ionocyte/Ch. 3 Ionocyte Density.docx
@@ -11,13 +11,23 @@
           <w:szCs w:val="24"/>
         </w:rPr>
       </w:pPr>
+      <w:proofErr w:type="spellStart"/>
       <w:r>
         <w:rPr>
           <w:b/>
           <w:bCs/>
           <w:szCs w:val="24"/>
         </w:rPr>
-        <w:t xml:space="preserve">Ionoregulatory responses of </w:t>
+        <w:t>Ionoregulatory</w:t>
+      </w:r>
+      <w:proofErr w:type="spellEnd"/>
+      <w:r>
+        <w:rPr>
+          <w:b/>
+          <w:bCs/>
+          <w:szCs w:val="24"/>
+        </w:rPr>
+        <w:t xml:space="preserve"> responses of </w:t>
       </w:r>
       <w:r>
         <w:rPr>
@@ -47,23 +57,27 @@
           <w:iCs/>
           <w:szCs w:val="24"/>
         </w:rPr>
-        <w:t xml:space="preserve"> menidia</w:t>
-      </w:r>
+        <w:t xml:space="preserve"> </w:t>
+      </w:r>
+      <w:proofErr w:type="spellStart"/>
       <w:r>
         <w:rPr>
           <w:b/>
           <w:bCs/>
-          <w:szCs w:val="24"/>
-        </w:rPr>
-        <w:t xml:space="preserve"> to </w:t>
-      </w:r>
+          <w:i/>
+          <w:iCs/>
+          <w:szCs w:val="24"/>
+        </w:rPr>
+        <w:t>menidia</w:t>
+      </w:r>
+      <w:proofErr w:type="spellEnd"/>
       <w:r>
         <w:rPr>
           <w:b/>
           <w:bCs/>
           <w:szCs w:val="24"/>
         </w:rPr>
-        <w:t>seawater acidification</w:t>
+        <w:t xml:space="preserve"> to </w:t>
       </w:r>
       <w:r>
         <w:rPr>
@@ -71,6 +85,14 @@
           <w:bCs/>
           <w:szCs w:val="24"/>
         </w:rPr>
+        <w:t>seawater acidification</w:t>
+      </w:r>
+      <w:r>
+        <w:rPr>
+          <w:b/>
+          <w:bCs/>
+          <w:szCs w:val="24"/>
+        </w:rPr>
         <w:t xml:space="preserve"> and temperature</w:t>
       </w:r>
     </w:p>
@@ -107,7 +129,21 @@
         <w:rPr>
           <w:szCs w:val="24"/>
         </w:rPr>
-        <w:t xml:space="preserve">Schwemmer, Maya Peña-Lobel, Megan </w:t>
+        <w:t>Schwemmer, Maya Peña-</w:t>
+      </w:r>
+      <w:proofErr w:type="spellStart"/>
+      <w:r>
+        <w:rPr>
+          <w:szCs w:val="24"/>
+        </w:rPr>
+        <w:t>Lobel</w:t>
+      </w:r>
+      <w:proofErr w:type="spellEnd"/>
+      <w:r>
+        <w:rPr>
+          <w:szCs w:val="24"/>
+        </w:rPr>
+        <w:t xml:space="preserve">, Megan </w:t>
       </w:r>
       <w:r>
         <w:rPr>
@@ -119,7 +155,21 @@
         <w:rPr>
           <w:szCs w:val="24"/>
         </w:rPr>
-        <w:t xml:space="preserve">Hahn, Nolwenn </w:t>
+        <w:t xml:space="preserve">Hahn, </w:t>
+      </w:r>
+      <w:proofErr w:type="spellStart"/>
+      <w:r>
+        <w:rPr>
+          <w:szCs w:val="24"/>
+        </w:rPr>
+        <w:t>Nolwenn</w:t>
+      </w:r>
+      <w:proofErr w:type="spellEnd"/>
+      <w:r>
+        <w:rPr>
+          <w:szCs w:val="24"/>
+        </w:rPr>
+        <w:t xml:space="preserve"> </w:t>
       </w:r>
       <w:r>
         <w:rPr>
@@ -127,11 +177,19 @@
         </w:rPr>
         <w:t xml:space="preserve">M. </w:t>
       </w:r>
-      <w:r>
-        <w:rPr>
-          <w:szCs w:val="24"/>
-        </w:rPr>
-        <w:t xml:space="preserve">Dheilly, Janet </w:t>
+      <w:proofErr w:type="spellStart"/>
+      <w:r>
+        <w:rPr>
+          <w:szCs w:val="24"/>
+        </w:rPr>
+        <w:t>Dheilly</w:t>
+      </w:r>
+      <w:proofErr w:type="spellEnd"/>
+      <w:r>
+        <w:rPr>
+          <w:szCs w:val="24"/>
+        </w:rPr>
+        <w:t xml:space="preserve">, Janet </w:t>
       </w:r>
       <w:r>
         <w:rPr>
@@ -360,11 +418,19 @@
         </w:rPr>
         <w:t>Baumann et al., 2018) and among species (</w:t>
       </w:r>
-      <w:r>
-        <w:rPr>
-          <w:szCs w:val="24"/>
-        </w:rPr>
-        <w:t xml:space="preserve">Kroeker et al., 2010; </w:t>
+      <w:proofErr w:type="spellStart"/>
+      <w:r>
+        <w:rPr>
+          <w:szCs w:val="24"/>
+        </w:rPr>
+        <w:t>Kroeker</w:t>
+      </w:r>
+      <w:proofErr w:type="spellEnd"/>
+      <w:r>
+        <w:rPr>
+          <w:szCs w:val="24"/>
+        </w:rPr>
+        <w:t xml:space="preserve"> et al., 2010; </w:t>
       </w:r>
       <w:r>
         <w:rPr>
@@ -376,7 +442,21 @@
         <w:rPr>
           <w:szCs w:val="24"/>
         </w:rPr>
-        <w:t>; Heuer and Grosell, 2014</w:t>
+        <w:t xml:space="preserve">; Heuer and </w:t>
+      </w:r>
+      <w:proofErr w:type="spellStart"/>
+      <w:r>
+        <w:rPr>
+          <w:szCs w:val="24"/>
+        </w:rPr>
+        <w:t>Grosell</w:t>
+      </w:r>
+      <w:proofErr w:type="spellEnd"/>
+      <w:r>
+        <w:rPr>
+          <w:szCs w:val="24"/>
+        </w:rPr>
+        <w:t>, 2014</w:t>
       </w:r>
       <w:r>
         <w:rPr>
@@ -394,7 +474,113 @@
         <w:rPr>
           <w:szCs w:val="24"/>
         </w:rPr>
-        <w:t xml:space="preserve"> when multiple co-occurring stressors are involved, such as high temperature and hypoxia (Gunderson et al., 2016). Ocean acidification affects responses such as growth, mortality, metabolism, and behavior in many studies (Cattano et al., 2018; Espinel-Velasco et al., 2018) while in other studies fish are unaffected (Jarrold and Munday, 2018; Sundin et al., 2019; Clark et al., 2020). In some cases, effects of elevated CO</w:t>
+        <w:t xml:space="preserve"> when multiple co-occurring stressors are involved, such as high temperature and hypoxia (Gunderson et al., 2016). Ocean acidification affects responses such as growth, mortality, metabolism, and behavior in many studies (</w:t>
+      </w:r>
+      <w:proofErr w:type="spellStart"/>
+      <w:r>
+        <w:rPr>
+          <w:szCs w:val="24"/>
+        </w:rPr>
+        <w:t>Cattano</w:t>
+      </w:r>
+      <w:proofErr w:type="spellEnd"/>
+      <w:r>
+        <w:rPr>
+          <w:szCs w:val="24"/>
+        </w:rPr>
+        <w:t xml:space="preserve"> et al., 2018</w:t>
+      </w:r>
+      <w:r>
+        <w:rPr>
+          <w:szCs w:val="24"/>
+        </w:rPr>
+        <w:t xml:space="preserve">; </w:t>
+      </w:r>
+      <w:proofErr w:type="spellStart"/>
+      <w:r>
+        <w:rPr>
+          <w:szCs w:val="24"/>
+        </w:rPr>
+        <w:t>Esbaugh</w:t>
+      </w:r>
+      <w:proofErr w:type="spellEnd"/>
+      <w:r>
+        <w:rPr>
+          <w:szCs w:val="24"/>
+        </w:rPr>
+        <w:t xml:space="preserve"> et al., 2018</w:t>
+      </w:r>
+      <w:r>
+        <w:rPr>
+          <w:szCs w:val="24"/>
+        </w:rPr>
+        <w:t xml:space="preserve">; </w:t>
+      </w:r>
+      <w:proofErr w:type="spellStart"/>
+      <w:r>
+        <w:rPr>
+          <w:szCs w:val="24"/>
+        </w:rPr>
+        <w:t>Espinel</w:t>
+      </w:r>
+      <w:proofErr w:type="spellEnd"/>
+      <w:r>
+        <w:rPr>
+          <w:szCs w:val="24"/>
+        </w:rPr>
+        <w:t>-Velasco et al., 2018) while in other studies fish are unaffected (</w:t>
+      </w:r>
+      <w:proofErr w:type="spellStart"/>
+      <w:r>
+        <w:rPr>
+          <w:szCs w:val="24"/>
+        </w:rPr>
+        <w:t>Jarrold</w:t>
+      </w:r>
+      <w:proofErr w:type="spellEnd"/>
+      <w:r>
+        <w:rPr>
+          <w:szCs w:val="24"/>
+        </w:rPr>
+        <w:t xml:space="preserve"> and Munday, 2018; </w:t>
+      </w:r>
+      <w:proofErr w:type="spellStart"/>
+      <w:r>
+        <w:rPr>
+          <w:szCs w:val="24"/>
+        </w:rPr>
+        <w:t>Sundin</w:t>
+      </w:r>
+      <w:proofErr w:type="spellEnd"/>
+      <w:r>
+        <w:rPr>
+          <w:szCs w:val="24"/>
+        </w:rPr>
+        <w:t xml:space="preserve"> et al., 2019; Clark et al., 2020). </w:t>
+      </w:r>
+      <w:r>
+        <w:rPr>
+          <w:szCs w:val="24"/>
+        </w:rPr>
+        <w:t>The e</w:t>
+      </w:r>
+      <w:r>
+        <w:rPr>
+          <w:szCs w:val="24"/>
+        </w:rPr>
+        <w:t>arl</w:t>
+      </w:r>
+      <w:r>
+        <w:rPr>
+          <w:szCs w:val="24"/>
+        </w:rPr>
+        <w:t>iest</w:t>
+      </w:r>
+      <w:r>
+        <w:rPr>
+          <w:szCs w:val="24"/>
+        </w:rPr>
+        <w:t xml:space="preserve"> life stages tend to have greater sensitivity to high CO</w:t>
       </w:r>
       <w:r>
         <w:rPr>
@@ -407,7 +593,144 @@
         <w:rPr>
           <w:szCs w:val="24"/>
         </w:rPr>
-        <w:t xml:space="preserve"> are only detected in combination with another stressor (Cross et al., 2019; Schwemmer et al., 2020). Although the growing number of studies on fish responses to acidification seem to paint an increasingly complicated picture, this information will be critical to anticipating how ecologically and economically valuable species will be impacted as pH changes alongside warming, deoxygenation, pollution, and overfishing (Baumann 2019). </w:t>
+        <w:t xml:space="preserve"> (</w:t>
+      </w:r>
+      <w:proofErr w:type="spellStart"/>
+      <w:r>
+        <w:rPr>
+          <w:szCs w:val="24"/>
+        </w:rPr>
+        <w:t>Ishimatsu</w:t>
+      </w:r>
+      <w:proofErr w:type="spellEnd"/>
+      <w:r>
+        <w:rPr>
+          <w:szCs w:val="24"/>
+        </w:rPr>
+        <w:t xml:space="preserve"> et al., 2005; </w:t>
+      </w:r>
+      <w:r>
+        <w:rPr>
+          <w:szCs w:val="24"/>
+        </w:rPr>
+        <w:t>Baumann et al., 2012</w:t>
+      </w:r>
+      <w:r>
+        <w:rPr>
+          <w:szCs w:val="24"/>
+        </w:rPr>
+        <w:t>; Rodriguez-Dominguez et al., 2018</w:t>
+      </w:r>
+      <w:r>
+        <w:rPr>
+          <w:szCs w:val="24"/>
+        </w:rPr>
+        <w:t>)</w:t>
+      </w:r>
+      <w:r>
+        <w:rPr>
+          <w:szCs w:val="24"/>
+        </w:rPr>
+        <w:t xml:space="preserve">, </w:t>
+      </w:r>
+      <w:r>
+        <w:rPr>
+          <w:szCs w:val="24"/>
+        </w:rPr>
+        <w:t>owing to their</w:t>
+      </w:r>
+      <w:r>
+        <w:rPr>
+          <w:szCs w:val="24"/>
+        </w:rPr>
+        <w:t xml:space="preserve"> lower mobility</w:t>
+      </w:r>
+      <w:r>
+        <w:rPr>
+          <w:szCs w:val="24"/>
+        </w:rPr>
+        <w:t xml:space="preserve"> as well as incomplete development of</w:t>
+      </w:r>
+      <w:r>
+        <w:rPr>
+          <w:szCs w:val="24"/>
+        </w:rPr>
+        <w:t xml:space="preserve"> regulatory organ systems</w:t>
+      </w:r>
+      <w:r>
+        <w:rPr>
+          <w:szCs w:val="24"/>
+        </w:rPr>
+        <w:t xml:space="preserve"> and</w:t>
+      </w:r>
+      <w:r>
+        <w:rPr>
+          <w:szCs w:val="24"/>
+        </w:rPr>
+        <w:t xml:space="preserve"> intracellular buffering capacity</w:t>
+      </w:r>
+      <w:r>
+        <w:rPr>
+          <w:szCs w:val="24"/>
+        </w:rPr>
+        <w:t xml:space="preserve"> (</w:t>
+      </w:r>
+      <w:proofErr w:type="spellStart"/>
+      <w:r>
+        <w:rPr>
+          <w:szCs w:val="24"/>
+        </w:rPr>
+        <w:t>Melzner</w:t>
+      </w:r>
+      <w:proofErr w:type="spellEnd"/>
+      <w:r>
+        <w:rPr>
+          <w:szCs w:val="24"/>
+        </w:rPr>
+        <w:t xml:space="preserve"> et al., 2009; </w:t>
+      </w:r>
+      <w:r>
+        <w:rPr>
+          <w:szCs w:val="24"/>
+        </w:rPr>
+        <w:t>Marshall et al., 2016).</w:t>
+      </w:r>
+      <w:r>
+        <w:rPr>
+          <w:szCs w:val="24"/>
+        </w:rPr>
+        <w:t xml:space="preserve"> </w:t>
+      </w:r>
+      <w:r>
+        <w:rPr>
+          <w:szCs w:val="24"/>
+        </w:rPr>
+        <w:t>In some cases, effects of elevated CO</w:t>
+      </w:r>
+      <w:r>
+        <w:rPr>
+          <w:szCs w:val="24"/>
+          <w:vertAlign w:val="subscript"/>
+        </w:rPr>
+        <w:t>2</w:t>
+      </w:r>
+      <w:r>
+        <w:rPr>
+          <w:szCs w:val="24"/>
+        </w:rPr>
+        <w:t xml:space="preserve"> are only detected in combination with another stressor (Cross et al., 2019; Schwemmer et al., 2020). Although the growing number of studies on fish responses to acidification seem to paint an increasingly complicated picture, this information will be critical to anticipating how ecologically and economically valuable species will be impacted as pH changes alongside warming, deoxygenation, pollution, and overfishing (Baumann</w:t>
+      </w:r>
+      <w:r>
+        <w:rPr>
+          <w:szCs w:val="24"/>
+        </w:rPr>
+        <w:t>,</w:t>
+      </w:r>
+      <w:r>
+        <w:rPr>
+          <w:szCs w:val="24"/>
+        </w:rPr>
+        <w:t xml:space="preserve"> 2019). </w:t>
       </w:r>
     </w:p>
     <w:p>
@@ -423,7 +746,119 @@
         <w:rPr>
           <w:szCs w:val="24"/>
         </w:rPr>
-        <w:t>One way to increase understanding of such variable, subtle, and complex responses and, importantly, their implications for fitness, is to find evidence of the mechanism behind a response (or lack thereof). </w:t>
+        <w:t xml:space="preserve">One way to increase understanding of such variable, subtle, and complex responses </w:t>
+      </w:r>
+      <w:r>
+        <w:rPr>
+          <w:szCs w:val="24"/>
+        </w:rPr>
+        <w:t xml:space="preserve">to stressors </w:t>
+      </w:r>
+      <w:r>
+        <w:rPr>
+          <w:szCs w:val="24"/>
+        </w:rPr>
+        <w:t>and, importantly, their implications for fitness, is to find evidence of the mechanism</w:t>
+      </w:r>
+      <w:r>
+        <w:rPr>
+          <w:szCs w:val="24"/>
+        </w:rPr>
+        <w:t>s</w:t>
+      </w:r>
+      <w:r>
+        <w:rPr>
+          <w:szCs w:val="24"/>
+        </w:rPr>
+        <w:t xml:space="preserve"> behind</w:t>
+      </w:r>
+      <w:r>
+        <w:rPr>
+          <w:szCs w:val="24"/>
+        </w:rPr>
+        <w:t xml:space="preserve"> observed sensitivity or tolerance</w:t>
+      </w:r>
+      <w:r>
+        <w:rPr>
+          <w:szCs w:val="24"/>
+        </w:rPr>
+        <w:t>. </w:t>
+      </w:r>
+      <w:r>
+        <w:rPr>
+          <w:szCs w:val="24"/>
+        </w:rPr>
+        <w:t>Knowledge of physiological mechanisms can enhance predictive model</w:t>
+      </w:r>
+      <w:r>
+        <w:rPr>
+          <w:szCs w:val="24"/>
+        </w:rPr>
+        <w:t>s</w:t>
+      </w:r>
+      <w:r>
+        <w:rPr>
+          <w:szCs w:val="24"/>
+        </w:rPr>
+        <w:t xml:space="preserve"> </w:t>
+      </w:r>
+      <w:r>
+        <w:rPr>
+          <w:szCs w:val="24"/>
+        </w:rPr>
+        <w:t xml:space="preserve">that link organismal processes to scales relevant for management, such as population models and energy budgets (Le Quesne and </w:t>
+      </w:r>
+      <w:proofErr w:type="spellStart"/>
+      <w:r>
+        <w:rPr>
+          <w:szCs w:val="24"/>
+        </w:rPr>
+        <w:t>Pinnegar</w:t>
+      </w:r>
+      <w:proofErr w:type="spellEnd"/>
+      <w:r>
+        <w:rPr>
+          <w:szCs w:val="24"/>
+        </w:rPr>
+        <w:t>, 2012</w:t>
+      </w:r>
+      <w:r>
+        <w:rPr>
+          <w:szCs w:val="24"/>
+        </w:rPr>
+        <w:t xml:space="preserve">; </w:t>
+      </w:r>
+      <w:proofErr w:type="spellStart"/>
+      <w:r>
+        <w:rPr>
+          <w:szCs w:val="24"/>
+        </w:rPr>
+        <w:t>Lavaud</w:t>
+      </w:r>
+      <w:proofErr w:type="spellEnd"/>
+      <w:r>
+        <w:rPr>
+          <w:szCs w:val="24"/>
+        </w:rPr>
+        <w:t xml:space="preserve"> et al., 2021</w:t>
+      </w:r>
+      <w:r>
+        <w:rPr>
+          <w:szCs w:val="24"/>
+        </w:rPr>
+        <w:t>)</w:t>
+      </w:r>
+      <w:r>
+        <w:rPr>
+          <w:szCs w:val="24"/>
+        </w:rPr>
+        <w:t>.</w:t>
+      </w:r>
+      <w:r>
+        <w:rPr>
+          <w:szCs w:val="24"/>
+        </w:rPr>
+        <w:t xml:space="preserve"> </w:t>
       </w:r>
     </w:p>
     <w:p>
@@ -439,7 +874,90 @@
         <w:rPr>
           <w:szCs w:val="24"/>
         </w:rPr>
-        <w:t>Give examples of mechanistic/physiological papers, such as GABA/neurological stuff behind behavior effects, metabolism and OCLTT/other theories (tie in the fact that we are interested in warming x CO2?), Heuer and Grosell 2014, Esbaugh 2018. </w:t>
+        <w:lastRenderedPageBreak/>
+        <w:t xml:space="preserve">This paragraph should </w:t>
+      </w:r>
+      <w:proofErr w:type="gramStart"/>
+      <w:r>
+        <w:rPr>
+          <w:szCs w:val="24"/>
+        </w:rPr>
+        <w:t>hone in on</w:t>
+      </w:r>
+      <w:proofErr w:type="gramEnd"/>
+      <w:r>
+        <w:rPr>
+          <w:szCs w:val="24"/>
+        </w:rPr>
+        <w:t xml:space="preserve"> why we got interested in looking at ionocytes. </w:t>
+      </w:r>
+      <w:r>
+        <w:rPr>
+          <w:szCs w:val="24"/>
+        </w:rPr>
+        <w:t xml:space="preserve">Give examples of mechanistic/physiological papers, such as GABA/neurological stuff behind behavior effects, </w:t>
+      </w:r>
+      <w:proofErr w:type="gramStart"/>
+      <w:r>
+        <w:rPr>
+          <w:szCs w:val="24"/>
+        </w:rPr>
+        <w:t>metabolism</w:t>
+      </w:r>
+      <w:proofErr w:type="gramEnd"/>
+      <w:r>
+        <w:rPr>
+          <w:szCs w:val="24"/>
+        </w:rPr>
+        <w:t xml:space="preserve"> and OCLTT/other theories (tie in the fact that we are interested in warming x CO2?), Heuer and </w:t>
+      </w:r>
+      <w:proofErr w:type="spellStart"/>
+      <w:r>
+        <w:rPr>
+          <w:szCs w:val="24"/>
+        </w:rPr>
+        <w:t>Grosell</w:t>
+      </w:r>
+      <w:proofErr w:type="spellEnd"/>
+      <w:r>
+        <w:rPr>
+          <w:szCs w:val="24"/>
+        </w:rPr>
+        <w:t xml:space="preserve"> 2014, </w:t>
+      </w:r>
+      <w:proofErr w:type="spellStart"/>
+      <w:r>
+        <w:rPr>
+          <w:szCs w:val="24"/>
+        </w:rPr>
+        <w:t>Esbaugh</w:t>
+      </w:r>
+      <w:proofErr w:type="spellEnd"/>
+      <w:r>
+        <w:rPr>
+          <w:szCs w:val="24"/>
+        </w:rPr>
+        <w:t xml:space="preserve"> 2018. </w:t>
+      </w:r>
+      <w:r>
+        <w:rPr>
+          <w:szCs w:val="24"/>
+        </w:rPr>
+        <w:t xml:space="preserve">It can reveal how/if energy is being spent, implications for energy budget. </w:t>
+      </w:r>
+      <w:proofErr w:type="gramStart"/>
+      <w:r>
+        <w:rPr>
+          <w:szCs w:val="24"/>
+        </w:rPr>
+        <w:t>Also</w:t>
+      </w:r>
+      <w:proofErr w:type="gramEnd"/>
+      <w:r>
+        <w:rPr>
+          <w:szCs w:val="24"/>
+        </w:rPr>
+        <w:t xml:space="preserve"> can help us understand how current fluctuations they experience may confer tolerance/make them more adaptable. </w:t>
       </w:r>
     </w:p>
     <w:p>
@@ -463,34 +981,23 @@
           <w:iCs/>
           <w:szCs w:val="24"/>
         </w:rPr>
-        <w:t>Menidia menidia</w:t>
-      </w:r>
-      <w:r>
-        <w:rPr>
-          <w:szCs w:val="24"/>
-        </w:rPr>
-        <w:t xml:space="preserve">, is a useful model species with numerous studies on its responses to acidification and other environmental stressors (Bengtson et al., 1987; Schultz et al., 1998; Dixon et al., 2017; Baumann et al., 2018). Abundant throughout the </w:t>
-      </w:r>
-      <w:r>
-        <w:rPr>
-          <w:szCs w:val="24"/>
-        </w:rPr>
-        <w:lastRenderedPageBreak/>
-        <w:t xml:space="preserve">estuaries of the North American east coast, </w:t>
-      </w:r>
+        <w:t xml:space="preserve">Menidia </w:t>
+      </w:r>
+      <w:proofErr w:type="spellStart"/>
       <w:r>
         <w:rPr>
           <w:i/>
           <w:iCs/>
           <w:szCs w:val="24"/>
         </w:rPr>
-        <w:t>M. menidia</w:t>
-      </w:r>
-      <w:r>
-        <w:rPr>
-          <w:szCs w:val="24"/>
-        </w:rPr>
-        <w:t xml:space="preserve"> is easy to collect in the wild, spawn, and maintain for laboratory experiments (Middaugh et al., 1987). It is adapted to great environmental fluctuations, so using wild </w:t>
+        <w:t>menidia</w:t>
+      </w:r>
+      <w:proofErr w:type="spellEnd"/>
+      <w:r>
+        <w:rPr>
+          <w:szCs w:val="24"/>
+        </w:rPr>
+        <w:t xml:space="preserve">, is a useful model species with numerous studies on its responses to acidification and other environmental stressors (Bengtson et al., 1987; Schultz et al., 1998; Dixon et al., 2017; Baumann et al., 2018). Abundant throughout the estuaries of the North American east coast, </w:t>
       </w:r>
       <w:r>
         <w:rPr>
@@ -504,33 +1011,7 @@
         <w:rPr>
           <w:szCs w:val="24"/>
         </w:rPr>
-        <w:t xml:space="preserve"> can provide unique information that is representative of how fish in the wild would respond to stressors compared to using captive fish from genetically homogeneous populations/broodstocks. A pressing question in ocean acidification research is whether CO</w:t>
-      </w:r>
-      <w:r>
-        <w:rPr>
-          <w:szCs w:val="24"/>
-          <w:vertAlign w:val="subscript"/>
-        </w:rPr>
-        <w:t>2</w:t>
-      </w:r>
-      <w:r>
-        <w:rPr>
-          <w:szCs w:val="24"/>
-        </w:rPr>
-        <w:t xml:space="preserve"> fluctuations experienced in the wild mediate species’ sensitivities to long term exposure to the higher levels that will occur as the global oceans acidify (Baumann, 2019). One study showed that diel cycling CO</w:t>
-      </w:r>
-      <w:r>
-        <w:rPr>
-          <w:szCs w:val="24"/>
-          <w:vertAlign w:val="subscript"/>
-        </w:rPr>
-        <w:t>2</w:t>
-      </w:r>
-      <w:r>
-        <w:rPr>
-          <w:szCs w:val="24"/>
-        </w:rPr>
-        <w:t xml:space="preserve"> and dissolved oxygen (DO) had a less severe effect on </w:t>
+        <w:t xml:space="preserve"> is easy to collect in the wild, spawn, and maintain for laboratory experiments (Middaugh et al., 1987). It is adapted to great environmental fluctuations, so using wild </w:t>
       </w:r>
       <w:r>
         <w:rPr>
@@ -538,6 +1019,60 @@
           <w:iCs/>
           <w:szCs w:val="24"/>
         </w:rPr>
+        <w:t>M. menidia</w:t>
+      </w:r>
+      <w:r>
+        <w:rPr>
+          <w:szCs w:val="24"/>
+        </w:rPr>
+        <w:t xml:space="preserve"> can provide unique information that is representative of how fish in the wild would respond to stressors compared to using captive fish from genetically homogeneous populations/</w:t>
+      </w:r>
+      <w:proofErr w:type="spellStart"/>
+      <w:r>
+        <w:rPr>
+          <w:szCs w:val="24"/>
+        </w:rPr>
+        <w:t>broodstocks</w:t>
+      </w:r>
+      <w:proofErr w:type="spellEnd"/>
+      <w:r>
+        <w:rPr>
+          <w:szCs w:val="24"/>
+        </w:rPr>
+        <w:t>. A pressing question in ocean acidification research is whether CO</w:t>
+      </w:r>
+      <w:r>
+        <w:rPr>
+          <w:szCs w:val="24"/>
+          <w:vertAlign w:val="subscript"/>
+        </w:rPr>
+        <w:t>2</w:t>
+      </w:r>
+      <w:r>
+        <w:rPr>
+          <w:szCs w:val="24"/>
+        </w:rPr>
+        <w:t xml:space="preserve"> fluctuations experienced in the wild mediate species’ sensitivities to long term exposure to the higher levels that will occur as the global oceans acidify (Baumann, 2019). One study showed that diel cycling CO</w:t>
+      </w:r>
+      <w:r>
+        <w:rPr>
+          <w:szCs w:val="24"/>
+          <w:vertAlign w:val="subscript"/>
+        </w:rPr>
+        <w:t>2</w:t>
+      </w:r>
+      <w:r>
+        <w:rPr>
+          <w:szCs w:val="24"/>
+        </w:rPr>
+        <w:t xml:space="preserve"> and dissolved oxygen (DO) had a less severe effect on </w:t>
+      </w:r>
+      <w:r>
+        <w:rPr>
+          <w:i/>
+          <w:iCs/>
+          <w:szCs w:val="24"/>
+        </w:rPr>
         <w:t xml:space="preserve">M. menidia </w:t>
       </w:r>
       <w:r>
@@ -594,6 +1129,7 @@
         <w:rPr>
           <w:szCs w:val="24"/>
         </w:rPr>
+        <w:lastRenderedPageBreak/>
         <w:br/>
       </w:r>
     </w:p>
@@ -609,7 +1145,7 @@
         <w:rPr>
           <w:szCs w:val="24"/>
         </w:rPr>
-        <w:t>Make sure to mention early life stages (but where? In the mechanisms section?). </w:t>
+        <w:t>Rodriguez-Dominguez et al 2018</w:t>
       </w:r>
     </w:p>
     <w:p>
@@ -620,12 +1156,6 @@
           <w:szCs w:val="24"/>
         </w:rPr>
       </w:pPr>
-      <w:r>
-        <w:rPr>
-          <w:szCs w:val="24"/>
-        </w:rPr>
-        <w:t>Rodriguez-Dominguez et al 2018</w:t>
-      </w:r>
     </w:p>
     <w:p>
       <w:pPr>
@@ -635,6 +1165,12 @@
           <w:szCs w:val="24"/>
         </w:rPr>
       </w:pPr>
+      <w:r>
+        <w:rPr>
+          <w:szCs w:val="24"/>
+        </w:rPr>
+        <w:t>Fish maintain ionic homeostasis, both for osmoregulation and acid-base balance, by transporting ions in and out of the body with active and passive transport. </w:t>
+      </w:r>
     </w:p>
     <w:p>
       <w:pPr>
@@ -648,7 +1184,7 @@
         <w:rPr>
           <w:szCs w:val="24"/>
         </w:rPr>
-        <w:t>Fish maintain ionic homeostasis, both for osmoregulation and acid-base balance, by transporting ions in and out of the body with active and passive transport. </w:t>
+        <w:t>Explain gills, ionocytes, and the enzymes involved for menidia. </w:t>
       </w:r>
     </w:p>
     <w:p>
@@ -663,7 +1199,21 @@
         <w:rPr>
           <w:szCs w:val="24"/>
         </w:rPr>
-        <w:t>Explain gills, ionocytes, and the enzymes involved for menidia. </w:t>
+        <w:t xml:space="preserve">Describe existing research on OA and these functions – </w:t>
+      </w:r>
+      <w:proofErr w:type="gramStart"/>
+      <w:r>
+        <w:rPr>
+          <w:szCs w:val="24"/>
+        </w:rPr>
+        <w:t>e.g.</w:t>
+      </w:r>
+      <w:proofErr w:type="gramEnd"/>
+      <w:r>
+        <w:rPr>
+          <w:szCs w:val="24"/>
+        </w:rPr>
+        <w:t xml:space="preserve"> Dahlke et al., 2020</w:t>
       </w:r>
     </w:p>
     <w:p>
@@ -678,7 +1228,35 @@
         <w:rPr>
           <w:szCs w:val="24"/>
         </w:rPr>
-        <w:t>Describe existing research on OA and these functions – e.g. Dahlke et al., 2020</w:t>
+        <w:t xml:space="preserve">Explain differences between yolk sac, skin surface, and gill ionocytes – </w:t>
+      </w:r>
+      <w:proofErr w:type="gramStart"/>
+      <w:r>
+        <w:rPr>
+          <w:szCs w:val="24"/>
+        </w:rPr>
+        <w:t>e.g.</w:t>
+      </w:r>
+      <w:proofErr w:type="gramEnd"/>
+      <w:r>
+        <w:rPr>
+          <w:szCs w:val="24"/>
+        </w:rPr>
+        <w:t xml:space="preserve"> </w:t>
+      </w:r>
+      <w:proofErr w:type="spellStart"/>
+      <w:r>
+        <w:rPr>
+          <w:szCs w:val="24"/>
+        </w:rPr>
+        <w:t>Thermes</w:t>
+      </w:r>
+      <w:proofErr w:type="spellEnd"/>
+      <w:r>
+        <w:rPr>
+          <w:szCs w:val="24"/>
+        </w:rPr>
+        <w:t xml:space="preserve"> et al., 2010. </w:t>
       </w:r>
     </w:p>
     <w:p>
@@ -693,8 +1271,21 @@
         <w:rPr>
           <w:szCs w:val="24"/>
         </w:rPr>
-        <w:lastRenderedPageBreak/>
-        <w:t>Explain differences between yolk sac, skin surface, and gill ionocytes – e.g. Thermes et al., 2010. </w:t>
+        <w:t xml:space="preserve">The </w:t>
+      </w:r>
+      <w:proofErr w:type="spellStart"/>
+      <w:r>
+        <w:rPr>
+          <w:szCs w:val="24"/>
+        </w:rPr>
+        <w:t>Cattano</w:t>
+      </w:r>
+      <w:proofErr w:type="spellEnd"/>
+      <w:r>
+        <w:rPr>
+          <w:szCs w:val="24"/>
+        </w:rPr>
+        <w:t xml:space="preserve"> et al (2018) paper mentions effects on yolk – see if there’s anything relevant to ionocytes/ionic regulation at all. </w:t>
       </w:r>
     </w:p>
     <w:p>
@@ -705,12 +1296,6 @@
           <w:szCs w:val="24"/>
         </w:rPr>
       </w:pPr>
-      <w:r>
-        <w:rPr>
-          <w:szCs w:val="24"/>
-        </w:rPr>
-        <w:t>The Cattano et al (2018) paper mentions effects on yolk – see if there’s anything relevant to ionocytes/ionic regulation at all. </w:t>
-      </w:r>
     </w:p>
     <w:p>
       <w:pPr>
@@ -720,6 +1305,12 @@
           <w:szCs w:val="24"/>
         </w:rPr>
       </w:pPr>
+      <w:r>
+        <w:rPr>
+          <w:szCs w:val="24"/>
+        </w:rPr>
+        <w:t>Gene expression work </w:t>
+      </w:r>
     </w:p>
     <w:p>
       <w:pPr>
@@ -733,7 +1324,7 @@
         <w:rPr>
           <w:szCs w:val="24"/>
         </w:rPr>
-        <w:t>Gene expression work </w:t>
+        <w:t>Existing gene expression knowledge for OA and fish, especially need to find out if there is any for the genes we used. </w:t>
       </w:r>
     </w:p>
     <w:p>
@@ -748,7 +1339,7 @@
         <w:rPr>
           <w:szCs w:val="24"/>
         </w:rPr>
-        <w:t>Existing gene expression knowledge for OA and fish, especially need to find out if there is any for the genes we used. </w:t>
+        <w:t>Types of genes we used and the enzymes they control. </w:t>
       </w:r>
     </w:p>
     <w:p>
@@ -763,22 +1354,21 @@
         <w:rPr>
           <w:szCs w:val="24"/>
         </w:rPr>
-        <w:t>Types of genes we used and the enzymes they control. </w:t>
-      </w:r>
-    </w:p>
-    <w:p>
-      <w:pPr>
-        <w:pStyle w:val="TS"/>
-        <w:spacing w:line="480" w:lineRule="auto"/>
-        <w:rPr>
-          <w:szCs w:val="24"/>
-        </w:rPr>
-      </w:pPr>
-      <w:r>
-        <w:rPr>
-          <w:szCs w:val="24"/>
-        </w:rPr>
-        <w:t>Background on the methods – check Maya’s regeneron paper for any crucial background details. </w:t>
+        <w:t xml:space="preserve">Background on the methods – check Maya’s </w:t>
+      </w:r>
+      <w:proofErr w:type="spellStart"/>
+      <w:r>
+        <w:rPr>
+          <w:szCs w:val="24"/>
+        </w:rPr>
+        <w:t>regeneron</w:t>
+      </w:r>
+      <w:proofErr w:type="spellEnd"/>
+      <w:r>
+        <w:rPr>
+          <w:szCs w:val="24"/>
+        </w:rPr>
+        <w:t xml:space="preserve"> paper for any crucial background details. </w:t>
       </w:r>
     </w:p>
     <w:p>
@@ -830,7 +1420,14 @@
         <w:rPr>
           <w:szCs w:val="24"/>
         </w:rPr>
-        <w:t xml:space="preserve"> by quantifying the temperature-dependent effects of seawater acidification on ionic regulation in the early life stages. We sampled embryos and larvae that were reared in four experiments combining factorial combinations of temperature and partial pressure of CO</w:t>
+        <w:t xml:space="preserve"> by quantifying the temperature-dependent effects of seawater acidification on ionic regulation in the early life stages. We sampled embryos and larvae that were reared in four experiments combining factorial combinations of temperature </w:t>
+      </w:r>
+      <w:r>
+        <w:rPr>
+          <w:szCs w:val="24"/>
+        </w:rPr>
+        <w:lastRenderedPageBreak/>
+        <w:t>and partial pressure of CO</w:t>
       </w:r>
       <w:r>
         <w:rPr>
@@ -856,7 +1453,21 @@
         <w:rPr>
           <w:szCs w:val="24"/>
         </w:rPr>
-        <w:t xml:space="preserve">) and measured ionocyte density on the skin and gills and gene expression of seven ionoregulatory enzymes. We hypothesized that early life </w:t>
+        <w:t xml:space="preserve">) and measured ionocyte density on the skin and gills and gene expression of seven </w:t>
+      </w:r>
+      <w:proofErr w:type="spellStart"/>
+      <w:r>
+        <w:rPr>
+          <w:szCs w:val="24"/>
+        </w:rPr>
+        <w:t>ionoregulatory</w:t>
+      </w:r>
+      <w:proofErr w:type="spellEnd"/>
+      <w:r>
+        <w:rPr>
+          <w:szCs w:val="24"/>
+        </w:rPr>
+        <w:t xml:space="preserve"> enzymes. We hypothesized that early life </w:t>
       </w:r>
       <w:r>
         <w:rPr>
@@ -896,14 +1507,21 @@
         <w:rPr>
           <w:szCs w:val="24"/>
         </w:rPr>
-        <w:t xml:space="preserve"> (Murray et al., 2014; Murray and Baumann 2018; Schwemmer et al., 2020), we hypothesized that this effect would be more pronounced in earliest life stages, as we have reason to believe more energy was expended then. We expected that the effects on gene expression would vary for each gene based on the type of </w:t>
-      </w:r>
-      <w:r>
-        <w:rPr>
-          <w:szCs w:val="24"/>
-        </w:rPr>
-        <w:lastRenderedPageBreak/>
-        <w:t>enzyme it regulates. Specifically, we hypothesized that NHE and VHA would be downregulated due to a lower pH gradient in acidified water, and that NBC would be upregulated and NKCC1/2 downregulated under high pCO</w:t>
+        <w:t xml:space="preserve"> (Murray et al., 2014; Murray and Baumann 2018; Schwemmer et al., 2020), we hypothesized that this effect would be more pronounced in earliest life stages, as we have reason to believe more energy was expended then. We expected that the effects on gene expression would vary for each gene based on the type of enzyme it regulates. Specifically, we hypothesized that NHE and VHA would be downregulated due to a lower pH gradient in acidified water, and that NBC would be </w:t>
+      </w:r>
+      <w:proofErr w:type="gramStart"/>
+      <w:r>
+        <w:rPr>
+          <w:szCs w:val="24"/>
+        </w:rPr>
+        <w:t>upregulated</w:t>
+      </w:r>
+      <w:proofErr w:type="gramEnd"/>
+      <w:r>
+        <w:rPr>
+          <w:szCs w:val="24"/>
+        </w:rPr>
+        <w:t xml:space="preserve"> and NKCC1/2 downregulated under high pCO</w:t>
       </w:r>
       <w:r>
         <w:rPr>
@@ -1026,7 +1644,28 @@
         <w:rPr>
           <w:szCs w:val="24"/>
         </w:rPr>
-        <w:t xml:space="preserve"> adults were collected in 2016 from Mumford Cove, a Long Island Sound salt marsh. Adults were transported to laboratory facilities at the Rankin Seawater Facility at University of Connecticut’s Avery Point campus in Groton, CT, USA. Females were strip-spawned at room temperature by gently squeezing their eggs into shallow spawning dishes containing pieces of plastic window screen (1 mm mesh). Milt from several males was collected, pooled, mixed in seawater, and poured into the spawning dishes. After 15 minutes, fertilized eggs attached to the screen via uncoiled chorionic filaments while unfertilized eggs could be gently rinsed off later. Screens were cut into pieces which were randomly divided and hung in 20-L rearing containers with mesh-covered holes for water to overflow without fish escaping. One rearing container containing 100 viable embryos was placed in each tank of treatment seawater within 2 hours of fertilization (filtered to 1 μm and UV sterilized). </w:t>
+        <w:t xml:space="preserve"> adults were collected in 2016 from Mumford Cove, a Long Island Sound salt marsh. Adults were transported to laboratory facilities at the Rankin Seawater Facility at University of Connecticut’s Avery Point campus in Groton, CT, USA. Females were strip-spawned at room temperature by gently </w:t>
+      </w:r>
+      <w:r>
+        <w:rPr>
+          <w:szCs w:val="24"/>
+        </w:rPr>
+        <w:lastRenderedPageBreak/>
+        <w:t xml:space="preserve">squeezing their eggs into shallow spawning dishes containing pieces of plastic window screen (1 mm mesh). Milt from several males was collected, pooled, mixed in seawater, and poured into the spawning dishes. After 15 minutes, fertilized eggs attached to the screen via uncoiled chorionic filaments while unfertilized eggs could be gently rinsed off later. Screens were cut into pieces which were randomly divided and hung in 20-L rearing containers with mesh-covered holes for water to overflow without fish escaping. One rearing container containing 100 viable embryos was placed in each tank of treatment seawater within 2 hours of fertilization (filtered to 1 </w:t>
+      </w:r>
+      <w:proofErr w:type="spellStart"/>
+      <w:r>
+        <w:rPr>
+          <w:szCs w:val="24"/>
+        </w:rPr>
+        <w:t>μm</w:t>
+      </w:r>
+      <w:proofErr w:type="spellEnd"/>
+      <w:r>
+        <w:rPr>
+          <w:szCs w:val="24"/>
+        </w:rPr>
+        <w:t xml:space="preserve"> and UV sterilized). </w:t>
       </w:r>
     </w:p>
     <w:p>
@@ -1042,7 +1681,6 @@
         <w:rPr>
           <w:szCs w:val="24"/>
         </w:rPr>
-        <w:lastRenderedPageBreak/>
         <w:t xml:space="preserve">Larvae hatched </w:t>
       </w:r>
       <w:r>
@@ -1084,7 +1722,35 @@
         <w:rPr>
           <w:szCs w:val="24"/>
         </w:rPr>
-        <w:t>spp.). Embryos were collected one day before hatching for ionocyte staining. Larvae were collected for molecular biology analysis and ionocyte staining at 1 day post hatch (dph) and once the larvae within a temperature treatment reached ~10 mm standard length (SL). The final sampling point was determined by SL rather than time to allow assessment of treatment effects at a similar developmental stage, given the effects of temperature treatments on growth rate. Consequently, age at final sampling ranged from 10 to 23 dph. Embryos and larvae used for ionocyte analysis first underwent respirometry (Schwemmer et al., 2020), then were fixed and preserved for staining. Individual larvae for gene expression analysis were quickly strained, transferred to a 1.7 mL microfuge tube, snap frozen in liquid nitrogen, and stored at -82°C. </w:t>
+        <w:t>spp.). Embryos were collected one day before hatching for ionocyte staining. Larvae were collected for molecular biology analysis and ionocyte staining at 1 day post hatch (</w:t>
+      </w:r>
+      <w:proofErr w:type="spellStart"/>
+      <w:r>
+        <w:rPr>
+          <w:szCs w:val="24"/>
+        </w:rPr>
+        <w:t>dph</w:t>
+      </w:r>
+      <w:proofErr w:type="spellEnd"/>
+      <w:r>
+        <w:rPr>
+          <w:szCs w:val="24"/>
+        </w:rPr>
+        <w:t xml:space="preserve">) and once the larvae within a temperature treatment reached ~10 mm standard length (SL). The final sampling point was determined by SL rather than time to allow assessment of treatment effects at a similar developmental stage, given the effects of temperature treatments on growth rate. Consequently, age at final sampling ranged from 10 to 23 </w:t>
+      </w:r>
+      <w:proofErr w:type="spellStart"/>
+      <w:r>
+        <w:rPr>
+          <w:szCs w:val="24"/>
+        </w:rPr>
+        <w:t>dph</w:t>
+      </w:r>
+      <w:proofErr w:type="spellEnd"/>
+      <w:r>
+        <w:rPr>
+          <w:szCs w:val="24"/>
+        </w:rPr>
+        <w:t>. Embryos and larvae used for ionocyte analysis first underwent respirometry (Schwemmer et al., 2020), then were fixed and preserved for staining. Individual larvae for gene expression analysis were quickly strained, transferred to a 1.7 mL microfuge tube, snap frozen in liquid nitrogen, and stored at -82°C. </w:t>
       </w:r>
     </w:p>
     <w:p>
@@ -1339,14 +2005,56 @@
         <w:rPr>
           <w:szCs w:val="24"/>
         </w:rPr>
-        <w:t xml:space="preserve"> had not been sequenced, although it later was (Tigano et al., 2021) and only an extremely limited number of gene sequences from this organism had been determined and published (CITATION/EXAMPLES?). </w:t>
+        <w:t xml:space="preserve"> had not been sequenced, although it later was (</w:t>
+      </w:r>
+      <w:proofErr w:type="spellStart"/>
+      <w:r>
+        <w:rPr>
+          <w:szCs w:val="24"/>
+        </w:rPr>
+        <w:t>Tigano</w:t>
+      </w:r>
+      <w:proofErr w:type="spellEnd"/>
+      <w:r>
+        <w:rPr>
+          <w:szCs w:val="24"/>
+        </w:rPr>
+        <w:t xml:space="preserve"> et al., 2021) and only an extremely limited number of gene sequences from this organism had been determined and published (CITATION/EXAMPLES?). </w:t>
       </w:r>
       <w:r>
         <w:rPr>
           <w:szCs w:val="24"/>
         </w:rPr>
         <w:lastRenderedPageBreak/>
-        <w:t>However, the raw transcriptome had previously been generated, and the Transcriptome Shotgun Assembly was deposited in Genbank (accession # GEVY00000000; Therkildsen et al., 2016).</w:t>
+        <w:t xml:space="preserve">However, the raw transcriptome had previously been generated, and the Transcriptome Shotgun Assembly was deposited in </w:t>
+      </w:r>
+      <w:proofErr w:type="spellStart"/>
+      <w:r>
+        <w:rPr>
+          <w:szCs w:val="24"/>
+        </w:rPr>
+        <w:t>Genbank</w:t>
+      </w:r>
+      <w:proofErr w:type="spellEnd"/>
+      <w:r>
+        <w:rPr>
+          <w:szCs w:val="24"/>
+        </w:rPr>
+        <w:t xml:space="preserve"> (accession # GEVY00000000; </w:t>
+      </w:r>
+      <w:proofErr w:type="spellStart"/>
+      <w:r>
+        <w:rPr>
+          <w:szCs w:val="24"/>
+        </w:rPr>
+        <w:t>Therkildsen</w:t>
+      </w:r>
+      <w:proofErr w:type="spellEnd"/>
+      <w:r>
+        <w:rPr>
+          <w:szCs w:val="24"/>
+        </w:rPr>
+        <w:t xml:space="preserve"> et al., 2016).</w:t>
       </w:r>
     </w:p>
     <w:p>
@@ -1361,7 +2069,21 @@
         <w:rPr>
           <w:szCs w:val="24"/>
         </w:rPr>
-        <w:t xml:space="preserve">A list of effector proteins that play a role in regulation of acidity and salt balance in fish was generated to study possible molecular adaptations to environmental variables. Chosen genes are NKAα1, VHA1, NBC1, NHE1, NHE3, NKCC1l, NKCC1s, NKCC2, and NCC-like. In addition, elongation factor 1-alpha 1 (ef-1a), glyceraldehyde 3-phosphate dehydrogenase (gapdh), 40S ribosomal protein S4 (rps4), 60S ribosomal protein L13 (rpl13), ADP-Ribosylation Factor Guanine Nucleotide-Exchange Factor 1 (arfgef1), 40S ribosomal protein S8 (rps8), and ubiquitin - 40S ribosomal protein S27a (rps27a) sequences were selected as candidate reference genes. Gene sequences were available for either the zebrafish model species </w:t>
+        <w:t>A list of effector proteins that play a role in regulation of acidity and salt balance in fish was generated to study possible molecular adaptations to environmental variables. Chosen genes are NKAα1, VHA1, NBC1, NHE1, NHE3, NKCC1l, NKCC1s, NKCC2, and NCC-like. In addition, elongation factor 1-alpha 1 (ef-1a), glyceraldehyde 3-phosphate dehydrogenase (</w:t>
+      </w:r>
+      <w:proofErr w:type="spellStart"/>
+      <w:r>
+        <w:rPr>
+          <w:szCs w:val="24"/>
+        </w:rPr>
+        <w:t>gapdh</w:t>
+      </w:r>
+      <w:proofErr w:type="spellEnd"/>
+      <w:r>
+        <w:rPr>
+          <w:szCs w:val="24"/>
+        </w:rPr>
+        <w:t xml:space="preserve">), 40S ribosomal protein S4 (rps4), 60S ribosomal protein L13 (rpl13), ADP-Ribosylation Factor Guanine Nucleotide-Exchange Factor 1 (arfgef1), 40S ribosomal protein S8 (rps8), and ubiquitin - 40S ribosomal protein S27a (rps27a) sequences were selected as candidate reference genes. Gene sequences were available for either the zebrafish model species </w:t>
       </w:r>
       <w:r>
         <w:rPr>
@@ -1377,33 +2099,81 @@
         </w:rPr>
         <w:t xml:space="preserve"> or the Japanese rice fish medaka </w:t>
       </w:r>
+      <w:proofErr w:type="spellStart"/>
       <w:r>
         <w:rPr>
           <w:i/>
           <w:iCs/>
           <w:szCs w:val="24"/>
         </w:rPr>
-        <w:t>Oryzias latipes</w:t>
-      </w:r>
-      <w:r>
-        <w:rPr>
-          <w:szCs w:val="24"/>
-        </w:rPr>
-        <w:t xml:space="preserve"> in GenBank [1]. We used the Basic Local Alignment Search Tool (BLAST) [21] of nucleotide sequences (blastn) to extract </w:t>
-      </w:r>
+        <w:t>Oryzias</w:t>
+      </w:r>
+      <w:proofErr w:type="spellEnd"/>
       <w:r>
         <w:rPr>
           <w:i/>
           <w:iCs/>
           <w:szCs w:val="24"/>
         </w:rPr>
+        <w:t xml:space="preserve"> </w:t>
+      </w:r>
+      <w:proofErr w:type="spellStart"/>
+      <w:r>
+        <w:rPr>
+          <w:i/>
+          <w:iCs/>
+          <w:szCs w:val="24"/>
+        </w:rPr>
+        <w:t>latipes</w:t>
+      </w:r>
+      <w:proofErr w:type="spellEnd"/>
+      <w:r>
+        <w:rPr>
+          <w:szCs w:val="24"/>
+        </w:rPr>
+        <w:t xml:space="preserve"> in GenBank [1]. We used the Basic Local Alignment Search Tool (BLAST) [21] of nucleotide sequences (</w:t>
+      </w:r>
+      <w:proofErr w:type="spellStart"/>
+      <w:r>
+        <w:rPr>
+          <w:szCs w:val="24"/>
+        </w:rPr>
+        <w:t>blastn</w:t>
+      </w:r>
+      <w:proofErr w:type="spellEnd"/>
+      <w:r>
+        <w:rPr>
+          <w:szCs w:val="24"/>
+        </w:rPr>
+        <w:t xml:space="preserve">) to extract </w:t>
+      </w:r>
+      <w:r>
+        <w:rPr>
+          <w:i/>
+          <w:iCs/>
+          <w:szCs w:val="24"/>
+        </w:rPr>
         <w:t xml:space="preserve">M. menidia </w:t>
       </w:r>
       <w:r>
         <w:rPr>
           <w:szCs w:val="24"/>
         </w:rPr>
-        <w:t>cDNA sequences. When needed, contiguous sequences were manually assembled to obtain full cDNA sequence. Transcripts were then translated into proteins before conducting a reciprocal BLAST search against the non-redundant database (tblastn).</w:t>
+        <w:t>cDNA sequences. When needed, contiguous sequences were manually assembled to obtain full cDNA sequence. Transcripts were then translated into proteins before conducting a reciprocal BLAST search against the non-redundant database (</w:t>
+      </w:r>
+      <w:proofErr w:type="spellStart"/>
+      <w:r>
+        <w:rPr>
+          <w:szCs w:val="24"/>
+        </w:rPr>
+        <w:t>tblastn</w:t>
+      </w:r>
+      <w:proofErr w:type="spellEnd"/>
+      <w:r>
+        <w:rPr>
+          <w:szCs w:val="24"/>
+        </w:rPr>
+        <w:t>).</w:t>
       </w:r>
     </w:p>
     <w:p>
@@ -1459,14 +2229,56 @@
         <w:rPr>
           <w:szCs w:val="24"/>
         </w:rPr>
-        <w:t xml:space="preserve"> cDNA. An internal algorithm ranked candidate sequences according to the most likely predicted success and the highest ranking pairs were chosen for further work. SeaView 4.0 [7] was used to align primer sequences to check for overlaps or other obvious issues. Efficiency and linear dynamic range of primer pairs were calculated using a dilution series ranging from to 1 to 1/14580 that encompassed the entire range of template concentration </w:t>
+        <w:t xml:space="preserve"> cDNA. An internal algorithm ranked candidate sequences according to the most likely predicted success and the </w:t>
+      </w:r>
+      <w:proofErr w:type="gramStart"/>
+      <w:r>
+        <w:rPr>
+          <w:szCs w:val="24"/>
+        </w:rPr>
+        <w:t>highest ranking</w:t>
+      </w:r>
+      <w:proofErr w:type="gramEnd"/>
+      <w:r>
+        <w:rPr>
+          <w:szCs w:val="24"/>
+        </w:rPr>
+        <w:t xml:space="preserve"> pairs were chosen for further work. </w:t>
+      </w:r>
+      <w:proofErr w:type="spellStart"/>
+      <w:r>
+        <w:rPr>
+          <w:szCs w:val="24"/>
+        </w:rPr>
+        <w:t>SeaView</w:t>
+      </w:r>
+      <w:proofErr w:type="spellEnd"/>
+      <w:r>
+        <w:rPr>
+          <w:szCs w:val="24"/>
+        </w:rPr>
+        <w:t xml:space="preserve"> 4.0 [7] was used to align primer sequences to check for overlaps or other obvious issues. Efficiency and linear dynamic range of primer pairs were calculated using a dilution series ranging from to 1 to 1/14580 that encompassed the entire range of template concentration </w:t>
       </w:r>
       <w:r>
         <w:rPr>
           <w:szCs w:val="24"/>
         </w:rPr>
         <w:lastRenderedPageBreak/>
-        <w:t>in our samples. The specificity of the primer pairs was confirmed by melting curve analysis. After two rounds of testing, it was determined that reference genes ef-1a, gapdh, rps4, rpl13, and interest genes NKCC1s, and NCC-like would be omitted from the study. The primers used for real-time quantitative PCR are shown in Table 1.</w:t>
+        <w:t xml:space="preserve">in our samples. The specificity of the primer pairs was confirmed by melting curve analysis. After two rounds of testing, it was determined that reference genes ef-1a, </w:t>
+      </w:r>
+      <w:proofErr w:type="spellStart"/>
+      <w:r>
+        <w:rPr>
+          <w:szCs w:val="24"/>
+        </w:rPr>
+        <w:t>gapdh</w:t>
+      </w:r>
+      <w:proofErr w:type="spellEnd"/>
+      <w:r>
+        <w:rPr>
+          <w:szCs w:val="24"/>
+        </w:rPr>
+        <w:t>, rps4, rpl13, and interest genes NKCC1s, and NCC-like would be omitted from the study. The primers used for real-time quantitative PCR are shown in Table 1.</w:t>
       </w:r>
     </w:p>
     <w:p>
@@ -1508,7 +2320,119 @@
         <w:rPr>
           <w:szCs w:val="24"/>
         </w:rPr>
-        <w:t>RNA was extracted from all 234 control and experimental samples of larvae (90 from Experiment 3, performed in 2018; and 144 from Experiment 2, performed in 2019) using the QIAGEN RNeasy MiniKit and following manufacturer instructions. Frozen vials containing larvae were placed in an ice bath, 350 μL of Qiagen RLT lysis buffer was added, and the sample was manually homogenized with a mini-pestle. RNA quality was confirmed by 1% TBE gel electrophoresis. Amount of extracted RNA for each sample was determined by Thermo Scientific NanoDrop 2000/2000c. Many samples were found to contain guanidine isothiocyante; thus, samples were additionally processed with the Ambion TURBO DNA-free Kit Treatment and Removal Reagents. Some samples were diluted or concentrated depending on the initial amount or RNA as determined by the NanoDrop.</w:t>
+        <w:t xml:space="preserve">RNA was extracted from all 234 control and experimental samples of larvae (90 from Experiment 3, performed in 2018; and 144 from Experiment 2, performed in 2019) using the QIAGEN RNeasy </w:t>
+      </w:r>
+      <w:proofErr w:type="spellStart"/>
+      <w:r>
+        <w:rPr>
+          <w:szCs w:val="24"/>
+        </w:rPr>
+        <w:t>MiniKit</w:t>
+      </w:r>
+      <w:proofErr w:type="spellEnd"/>
+      <w:r>
+        <w:rPr>
+          <w:szCs w:val="24"/>
+        </w:rPr>
+        <w:t xml:space="preserve"> and following manufacturer instructions. Frozen vials containing larvae were placed in an ice bath, 350 </w:t>
+      </w:r>
+      <w:proofErr w:type="spellStart"/>
+      <w:r>
+        <w:rPr>
+          <w:szCs w:val="24"/>
+        </w:rPr>
+        <w:t>μL</w:t>
+      </w:r>
+      <w:proofErr w:type="spellEnd"/>
+      <w:r>
+        <w:rPr>
+          <w:szCs w:val="24"/>
+        </w:rPr>
+        <w:t xml:space="preserve"> of Qiagen RLT lysis buffer was added, and the sample was manually homogenized with a </w:t>
+      </w:r>
+      <w:proofErr w:type="gramStart"/>
+      <w:r>
+        <w:rPr>
+          <w:szCs w:val="24"/>
+        </w:rPr>
+        <w:t>mini-pestle</w:t>
+      </w:r>
+      <w:proofErr w:type="gramEnd"/>
+      <w:r>
+        <w:rPr>
+          <w:szCs w:val="24"/>
+        </w:rPr>
+        <w:t xml:space="preserve">. RNA quality was confirmed by 1% TBE gel electrophoresis. Amount of extracted RNA for each sample was determined by </w:t>
+      </w:r>
+      <w:proofErr w:type="spellStart"/>
+      <w:r>
+        <w:rPr>
+          <w:szCs w:val="24"/>
+        </w:rPr>
+        <w:t>Thermo</w:t>
+      </w:r>
+      <w:proofErr w:type="spellEnd"/>
+      <w:r>
+        <w:rPr>
+          <w:szCs w:val="24"/>
+        </w:rPr>
+        <w:t xml:space="preserve"> Scientific </w:t>
+      </w:r>
+      <w:proofErr w:type="spellStart"/>
+      <w:r>
+        <w:rPr>
+          <w:szCs w:val="24"/>
+        </w:rPr>
+        <w:t>NanoDrop</w:t>
+      </w:r>
+      <w:proofErr w:type="spellEnd"/>
+      <w:r>
+        <w:rPr>
+          <w:szCs w:val="24"/>
+        </w:rPr>
+        <w:t xml:space="preserve"> 2000/2000c. Many samples were found to contain guanidine </w:t>
+      </w:r>
+      <w:proofErr w:type="spellStart"/>
+      <w:r>
+        <w:rPr>
+          <w:szCs w:val="24"/>
+        </w:rPr>
+        <w:t>isothiocyante</w:t>
+      </w:r>
+      <w:proofErr w:type="spellEnd"/>
+      <w:r>
+        <w:rPr>
+          <w:szCs w:val="24"/>
+        </w:rPr>
+        <w:t xml:space="preserve">; thus, samples were additionally processed with the </w:t>
+      </w:r>
+      <w:proofErr w:type="spellStart"/>
+      <w:r>
+        <w:rPr>
+          <w:szCs w:val="24"/>
+        </w:rPr>
+        <w:t>Ambion</w:t>
+      </w:r>
+      <w:proofErr w:type="spellEnd"/>
+      <w:r>
+        <w:rPr>
+          <w:szCs w:val="24"/>
+        </w:rPr>
+        <w:t xml:space="preserve"> TURBO DNA-free Kit Treatment and Removal Reagents. Some samples were diluted or concentrated depending on the initial amount or RNA as determined by the </w:t>
+      </w:r>
+      <w:proofErr w:type="spellStart"/>
+      <w:r>
+        <w:rPr>
+          <w:szCs w:val="24"/>
+        </w:rPr>
+        <w:t>NanoDrop</w:t>
+      </w:r>
+      <w:proofErr w:type="spellEnd"/>
+      <w:r>
+        <w:rPr>
+          <w:szCs w:val="24"/>
+        </w:rPr>
+        <w:t>.</w:t>
       </w:r>
     </w:p>
     <w:p>
@@ -1550,14 +2474,112 @@
         <w:rPr>
           <w:szCs w:val="24"/>
         </w:rPr>
-        <w:t xml:space="preserve">One microgram of total DNase-treated RNA was used as a template for reverse transcriptase (RT) reactions using the Maxima First Strand cDNA Synthesis Kit for RT-qPCR. Real-time qPCR was performed with an Applied Biosystems™ QuantStudio™ 6 Flex Real-Time PCR System in a 10 μl reaction volume using 1/20 diluted cDNA template, 200 nM forward and reverse primers and 5 μl of Invitrogen™ Express SYBR GreenER qPCR Supermix with </w:t>
+        <w:t xml:space="preserve">One microgram of total DNase-treated RNA was used as a template for reverse transcriptase (RT) reactions using the Maxima First Strand cDNA Synthesis Kit for RT-qPCR. Real-time qPCR was performed with an Applied Biosystems™ </w:t>
+      </w:r>
+      <w:proofErr w:type="spellStart"/>
+      <w:r>
+        <w:rPr>
+          <w:szCs w:val="24"/>
+        </w:rPr>
+        <w:t>QuantStudio</w:t>
+      </w:r>
+      <w:proofErr w:type="spellEnd"/>
+      <w:r>
+        <w:rPr>
+          <w:szCs w:val="24"/>
+        </w:rPr>
+        <w:t xml:space="preserve">™ 6 Flex Real-Time PCR System in a 10 </w:t>
+      </w:r>
+      <w:proofErr w:type="spellStart"/>
+      <w:r>
+        <w:rPr>
+          <w:szCs w:val="24"/>
+        </w:rPr>
+        <w:t>μl</w:t>
+      </w:r>
+      <w:proofErr w:type="spellEnd"/>
+      <w:r>
+        <w:rPr>
+          <w:szCs w:val="24"/>
+        </w:rPr>
+        <w:t xml:space="preserve"> reaction volume using 1/20 diluted cDNA template, 200 </w:t>
+      </w:r>
+      <w:proofErr w:type="spellStart"/>
+      <w:r>
+        <w:rPr>
+          <w:szCs w:val="24"/>
+        </w:rPr>
+        <w:t>nM</w:t>
+      </w:r>
+      <w:proofErr w:type="spellEnd"/>
+      <w:r>
+        <w:rPr>
+          <w:szCs w:val="24"/>
+        </w:rPr>
+        <w:t xml:space="preserve"> forward and reverse primers and 5 </w:t>
+      </w:r>
+      <w:proofErr w:type="spellStart"/>
+      <w:r>
+        <w:rPr>
+          <w:szCs w:val="24"/>
+        </w:rPr>
+        <w:t>μl</w:t>
+      </w:r>
+      <w:proofErr w:type="spellEnd"/>
+      <w:r>
+        <w:rPr>
+          <w:szCs w:val="24"/>
+        </w:rPr>
+        <w:t xml:space="preserve"> of Invitrogen™ Express SYBR </w:t>
+      </w:r>
+      <w:proofErr w:type="spellStart"/>
+      <w:r>
+        <w:rPr>
+          <w:szCs w:val="24"/>
+        </w:rPr>
+        <w:t>GreenER</w:t>
+      </w:r>
+      <w:proofErr w:type="spellEnd"/>
+      <w:r>
+        <w:rPr>
+          <w:szCs w:val="24"/>
+        </w:rPr>
+        <w:t xml:space="preserve"> qPCR </w:t>
+      </w:r>
+      <w:proofErr w:type="spellStart"/>
+      <w:r>
+        <w:rPr>
+          <w:szCs w:val="24"/>
+        </w:rPr>
+        <w:t>Supermix</w:t>
+      </w:r>
+      <w:proofErr w:type="spellEnd"/>
+      <w:r>
+        <w:rPr>
+          <w:szCs w:val="24"/>
+        </w:rPr>
+        <w:t xml:space="preserve"> with </w:t>
       </w:r>
       <w:r>
         <w:rPr>
           <w:szCs w:val="24"/>
         </w:rPr>
         <w:lastRenderedPageBreak/>
-        <w:t>premixed ROX. Each tissue sampled from 5 individual fish for each treatment condition was run in duplicate for each gene (n =10). Thermal cycling conditions were initiated at 95°C for 10 min to activate Taq polymerase; followed by 40 cycles at 95°C for 15 sec and at 60°C for 1 min. Amplification was followed by a melting curve analysis to confirm the specificity of the PCR reactions. Quantitative PCR data were analyzed using the comparative quantitation method, and the relative expression level of each gene was calculated from 2−ΔCt where ΔCt equals Cycle Threshold of Gene of Interest minus Cycle Threshold of Mean Reference Genes.</w:t>
+        <w:t xml:space="preserve">premixed ROX. Each tissue sampled from 5 individual fish for each treatment condition was run in duplicate for each gene (n =10). Thermal cycling conditions were initiated at 95°C for 10 min to activate Taq polymerase; followed by 40 cycles at 95°C for 15 sec and at 60°C for 1 min. Amplification was followed by a melting curve analysis to confirm the specificity of the PCR reactions. Quantitative PCR data were analyzed using the comparative quantitation method, and the relative expression level of each gene was calculated from 2−ΔCt where </w:t>
+      </w:r>
+      <w:proofErr w:type="spellStart"/>
+      <w:r>
+        <w:rPr>
+          <w:szCs w:val="24"/>
+        </w:rPr>
+        <w:t>ΔCt</w:t>
+      </w:r>
+      <w:proofErr w:type="spellEnd"/>
+      <w:r>
+        <w:rPr>
+          <w:szCs w:val="24"/>
+        </w:rPr>
+        <w:t xml:space="preserve"> equals Cycle Threshold of Gene of Interest minus Cycle Threshold of Mean Reference Genes.</w:t>
       </w:r>
     </w:p>
     <w:p>
@@ -1668,8 +2690,58 @@
           <w:szCs w:val="24"/>
         </w:rPr>
         <w:lastRenderedPageBreak/>
-        <w:t>antibody, a mouse monoclonal antibody raised against the alpha subunit of chicken NKA (D. M. Fambrough, Developmental Studies Hybridoma Bank, University of Iowa, Iowa City, IA). The primary antibody was diluted to 1 μg/mL for embryos and 2 μg/mL for larvae, in PBS with 1% bovine serum albumin. Primary antibody binding was detected using the avidin-biotin complex (ABC) method (Hsu et al., 1981). Samples were incubated for 30 minutes each in a secondary antibody and ABC reagent (Vectastain</w:t>
-      </w:r>
+        <w:t xml:space="preserve">antibody, a mouse monoclonal antibody raised against the alpha subunit of chicken NKA (D. M. </w:t>
+      </w:r>
+      <w:proofErr w:type="spellStart"/>
+      <w:r>
+        <w:rPr>
+          <w:szCs w:val="24"/>
+        </w:rPr>
+        <w:t>Fambrough</w:t>
+      </w:r>
+      <w:proofErr w:type="spellEnd"/>
+      <w:r>
+        <w:rPr>
+          <w:szCs w:val="24"/>
+        </w:rPr>
+        <w:t xml:space="preserve">, Developmental Studies Hybridoma Bank, University of Iowa, Iowa City, IA). The primary antibody was diluted to 1 </w:t>
+      </w:r>
+      <w:proofErr w:type="spellStart"/>
+      <w:r>
+        <w:rPr>
+          <w:szCs w:val="24"/>
+        </w:rPr>
+        <w:t>μg</w:t>
+      </w:r>
+      <w:proofErr w:type="spellEnd"/>
+      <w:r>
+        <w:rPr>
+          <w:szCs w:val="24"/>
+        </w:rPr>
+        <w:t xml:space="preserve">/mL for embryos and 2 </w:t>
+      </w:r>
+      <w:proofErr w:type="spellStart"/>
+      <w:r>
+        <w:rPr>
+          <w:szCs w:val="24"/>
+        </w:rPr>
+        <w:t>μg</w:t>
+      </w:r>
+      <w:proofErr w:type="spellEnd"/>
+      <w:r>
+        <w:rPr>
+          <w:szCs w:val="24"/>
+        </w:rPr>
+        <w:t>/mL for larvae, in PBS with 1% bovine serum albumin. Primary antibody binding was detected using the avidin-biotin complex (ABC) method (Hsu et al., 1981). Samples were incubated for 30 minutes each in a secondary antibody and ABC reagent (</w:t>
+      </w:r>
+      <w:proofErr w:type="spellStart"/>
+      <w:r>
+        <w:rPr>
+          <w:szCs w:val="24"/>
+        </w:rPr>
+        <w:t>Vectastain</w:t>
+      </w:r>
+      <w:proofErr w:type="spellEnd"/>
       <w:r>
         <w:rPr>
           <w:szCs w:val="24"/>
@@ -1830,7 +2902,49 @@
         <w:rPr>
           <w:szCs w:val="24"/>
         </w:rPr>
-        <w:t>Ct values for technical replicates were condensed, with outliers sorted out. The geometric mean of Ct values for the three reference genes was calculated. In order to obtain the ΔΔCt value, the Ct values of the geometric means were compared to the ΔCt values of the gene of interest, using 20°C and 8.2 pH as the control group. Relative gene expression was then calculated using 2−ΔΔCt data that had been transformed by Tukey’s Ladder of Powers. Normality of the data distribution was tested with Bartlett and Shapiro-Wilk normality tests. Then, statistical analyses by ANOVA and linear mixed effect models were performed using R programming.</w:t>
+        <w:t xml:space="preserve">Ct values for technical replicates were condensed, with outliers sorted out. The geometric mean of Ct values for the three reference genes was calculated. </w:t>
+      </w:r>
+      <w:proofErr w:type="gramStart"/>
+      <w:r>
+        <w:rPr>
+          <w:szCs w:val="24"/>
+        </w:rPr>
+        <w:t>In order to</w:t>
+      </w:r>
+      <w:proofErr w:type="gramEnd"/>
+      <w:r>
+        <w:rPr>
+          <w:szCs w:val="24"/>
+        </w:rPr>
+        <w:t xml:space="preserve"> obtain the </w:t>
+      </w:r>
+      <w:proofErr w:type="spellStart"/>
+      <w:r>
+        <w:rPr>
+          <w:szCs w:val="24"/>
+        </w:rPr>
+        <w:t>ΔΔCt</w:t>
+      </w:r>
+      <w:proofErr w:type="spellEnd"/>
+      <w:r>
+        <w:rPr>
+          <w:szCs w:val="24"/>
+        </w:rPr>
+        <w:t xml:space="preserve"> value, the Ct values of the geometric means were compared to the </w:t>
+      </w:r>
+      <w:proofErr w:type="spellStart"/>
+      <w:r>
+        <w:rPr>
+          <w:szCs w:val="24"/>
+        </w:rPr>
+        <w:t>ΔCt</w:t>
+      </w:r>
+      <w:proofErr w:type="spellEnd"/>
+      <w:r>
+        <w:rPr>
+          <w:szCs w:val="24"/>
+        </w:rPr>
+        <w:t xml:space="preserve"> values of the gene of interest, using 20°C and 8.2 pH as the control group. Relative gene expression was then calculated using 2−ΔΔCt data that had been transformed by Tukey’s Ladder of Powers. Normality of the data distribution was tested with Bartlett and Shapiro-Wilk normality tests. Then, statistical analyses by ANOVA and linear mixed effect models were performed using R programming.</w:t>
       </w:r>
     </w:p>
     <w:p>
@@ -1905,7 +3019,105 @@
           <w:szCs w:val="24"/>
         </w:rPr>
         <w:lastRenderedPageBreak/>
-        <w:t>each experiment we sampled one experimental unit (n=1) per treatment, and not all treatment levels were repeated in multiple experiments (e.g. 28°C) so we had pseudoreplication. When tests that use categorical independent variables, such as analysis of variance, cannot be used due to pseudoreplication, a model can instead be fitted with quantitative (continuous) independent variables (Hurlbert, 2004), which in fact provides greater statistical power and more informative results than an analysis with categorical independent variables would (Cottingham et al., 2005; Havenhand et al., 2010). Assumptions of normally distributed residuals and homoskedasticity were confirmed using the Kolmogorov-Smirnov test and Breusch-Pagan test, respectively. A significance threshold of α=0.05 was used for all statistical tests. All statistical tests were performed in R statistical software (v4.0.2) using the ‘stats’, ‘emmeans’, and ‘olsrr’ packages. </w:t>
+        <w:t>each experiment we sampled one experimental unit (n=1) per treatment, and not all treatment levels were repeated in multiple experiments (</w:t>
+      </w:r>
+      <w:proofErr w:type="gramStart"/>
+      <w:r>
+        <w:rPr>
+          <w:szCs w:val="24"/>
+        </w:rPr>
+        <w:t>e.g.</w:t>
+      </w:r>
+      <w:proofErr w:type="gramEnd"/>
+      <w:r>
+        <w:rPr>
+          <w:szCs w:val="24"/>
+        </w:rPr>
+        <w:t xml:space="preserve"> 28°C) so we had </w:t>
+      </w:r>
+      <w:proofErr w:type="spellStart"/>
+      <w:r>
+        <w:rPr>
+          <w:szCs w:val="24"/>
+        </w:rPr>
+        <w:t>pseudoreplication</w:t>
+      </w:r>
+      <w:proofErr w:type="spellEnd"/>
+      <w:r>
+        <w:rPr>
+          <w:szCs w:val="24"/>
+        </w:rPr>
+        <w:t xml:space="preserve">. When tests that use categorical independent variables, such as analysis of variance, cannot be used due to </w:t>
+      </w:r>
+      <w:proofErr w:type="spellStart"/>
+      <w:r>
+        <w:rPr>
+          <w:szCs w:val="24"/>
+        </w:rPr>
+        <w:t>pseudoreplication</w:t>
+      </w:r>
+      <w:proofErr w:type="spellEnd"/>
+      <w:r>
+        <w:rPr>
+          <w:szCs w:val="24"/>
+        </w:rPr>
+        <w:t>, a model can instead be fitted with quantitative (continuous) independent variables (</w:t>
+      </w:r>
+      <w:proofErr w:type="spellStart"/>
+      <w:r>
+        <w:rPr>
+          <w:szCs w:val="24"/>
+        </w:rPr>
+        <w:t>Hurlbert</w:t>
+      </w:r>
+      <w:proofErr w:type="spellEnd"/>
+      <w:r>
+        <w:rPr>
+          <w:szCs w:val="24"/>
+        </w:rPr>
+        <w:t xml:space="preserve">, 2004), which in fact provides greater statistical power and more informative results than an analysis with categorical independent variables would (Cottingham et al., 2005; </w:t>
+      </w:r>
+      <w:proofErr w:type="spellStart"/>
+      <w:r>
+        <w:rPr>
+          <w:szCs w:val="24"/>
+        </w:rPr>
+        <w:t>Havenhand</w:t>
+      </w:r>
+      <w:proofErr w:type="spellEnd"/>
+      <w:r>
+        <w:rPr>
+          <w:szCs w:val="24"/>
+        </w:rPr>
+        <w:t xml:space="preserve"> et al., 2010). Assumptions of normally distributed residuals and homoskedasticity were confirmed using the Kolmogorov-Smirnov test and Breusch-Pagan test, respectively. A significance threshold of α=0.05 was used for all statistical tests. All statistical tests were performed in R statistical software (v4.0.2) using the ‘stats’, ‘</w:t>
+      </w:r>
+      <w:proofErr w:type="spellStart"/>
+      <w:r>
+        <w:rPr>
+          <w:szCs w:val="24"/>
+        </w:rPr>
+        <w:t>emmeans</w:t>
+      </w:r>
+      <w:proofErr w:type="spellEnd"/>
+      <w:r>
+        <w:rPr>
+          <w:szCs w:val="24"/>
+        </w:rPr>
+        <w:t>’, and ‘</w:t>
+      </w:r>
+      <w:proofErr w:type="spellStart"/>
+      <w:r>
+        <w:rPr>
+          <w:szCs w:val="24"/>
+        </w:rPr>
+        <w:t>olsrr</w:t>
+      </w:r>
+      <w:proofErr w:type="spellEnd"/>
+      <w:r>
+        <w:rPr>
+          <w:szCs w:val="24"/>
+        </w:rPr>
+        <w:t>’ packages. </w:t>
       </w:r>
     </w:p>
     <w:p>
@@ -2063,7 +3275,29 @@
           <w:szCs w:val="24"/>
         </w:rPr>
         <w:lastRenderedPageBreak/>
-        <w:t>densities. Therefore, to meet the assumptions of normality and homoskedasticity the embryo data were square-root transformed in the linear model. </w:t>
+        <w:t xml:space="preserve">densities. Therefore, to meet the assumptions of normality and homoskedasticity the embryo data were </w:t>
+      </w:r>
+      <w:proofErr w:type="gramStart"/>
+      <w:r>
+        <w:rPr>
+          <w:szCs w:val="24"/>
+        </w:rPr>
+        <w:t>square-</w:t>
+      </w:r>
+      <w:proofErr w:type="spellStart"/>
+      <w:r>
+        <w:rPr>
+          <w:szCs w:val="24"/>
+        </w:rPr>
+        <w:t>root</w:t>
+      </w:r>
+      <w:proofErr w:type="spellEnd"/>
+      <w:proofErr w:type="gramEnd"/>
+      <w:r>
+        <w:rPr>
+          <w:szCs w:val="24"/>
+        </w:rPr>
+        <w:t xml:space="preserve"> transformed in the linear model. </w:t>
       </w:r>
     </w:p>
     <w:p>
@@ -2199,7 +3433,21 @@
         <w:rPr>
           <w:szCs w:val="24"/>
         </w:rPr>
-        <w:t xml:space="preserve"> levels are small and temperature-dependent. At 17°C, ionocyte density decreases with high pCO</w:t>
+        <w:t xml:space="preserve"> levels are small and </w:t>
+      </w:r>
+      <w:proofErr w:type="gramStart"/>
+      <w:r>
+        <w:rPr>
+          <w:szCs w:val="24"/>
+        </w:rPr>
+        <w:t>temperature-dependent</w:t>
+      </w:r>
+      <w:proofErr w:type="gramEnd"/>
+      <w:r>
+        <w:rPr>
+          <w:szCs w:val="24"/>
+        </w:rPr>
+        <w:t>. At 17°C, ionocyte density decreases with high pCO</w:t>
       </w:r>
       <w:r>
         <w:rPr>
@@ -14756,7 +16004,21 @@
         <w:rPr>
           <w:szCs w:val="24"/>
         </w:rPr>
-        <w:t>*Square-root transformed </w:t>
+        <w:t>*Square-</w:t>
+      </w:r>
+      <w:proofErr w:type="spellStart"/>
+      <w:r>
+        <w:rPr>
+          <w:szCs w:val="24"/>
+        </w:rPr>
+        <w:t>root</w:t>
+      </w:r>
+      <w:proofErr w:type="spellEnd"/>
+      <w:r>
+        <w:rPr>
+          <w:szCs w:val="24"/>
+        </w:rPr>
+        <w:t xml:space="preserve"> transformed </w:t>
       </w:r>
     </w:p>
     <w:p>
@@ -14840,7 +16102,21 @@
         <w:rPr>
           <w:szCs w:val="24"/>
         </w:rPr>
-        <w:t>Yolk differences from rest of skin surface: existing data for this, and possible explanations or meaning for the yolk epithelial ionocytes to be more responsive to environmental conditions and ionoregulatory demands than the rest of the body. </w:t>
+        <w:t xml:space="preserve">Yolk differences from rest of skin surface: existing data for this, and possible explanations or meaning for the yolk epithelial ionocytes to be more responsive to environmental conditions and </w:t>
+      </w:r>
+      <w:proofErr w:type="spellStart"/>
+      <w:r>
+        <w:rPr>
+          <w:szCs w:val="24"/>
+        </w:rPr>
+        <w:t>ionoregulatory</w:t>
+      </w:r>
+      <w:proofErr w:type="spellEnd"/>
+      <w:r>
+        <w:rPr>
+          <w:szCs w:val="24"/>
+        </w:rPr>
+        <w:t xml:space="preserve"> demands than the rest of the body. </w:t>
       </w:r>
     </w:p>
     <w:p>
@@ -15197,7 +16473,21 @@
         <w:rPr>
           <w:szCs w:val="24"/>
         </w:rPr>
-        <w:t>Larvae, 10mm: LMER analysis shows significant temperature effect, and significant interaction for back section and whole body. Continuous analysis shows no effect on front, significant CO2 and temp interaction for back, and significant CO2 effect (with p=0.08 for interaction) for total body. Overall ionocyte density decreases slightly with increasing temperature, and CO</w:t>
+        <w:t xml:space="preserve">Larvae, 10mm: LMER analysis shows significant temperature effect, and significant interaction for back section and whole body. Continuous analysis shows no effect on front, significant </w:t>
+      </w:r>
+      <w:proofErr w:type="gramStart"/>
+      <w:r>
+        <w:rPr>
+          <w:szCs w:val="24"/>
+        </w:rPr>
+        <w:t>CO2</w:t>
+      </w:r>
+      <w:proofErr w:type="gramEnd"/>
+      <w:r>
+        <w:rPr>
+          <w:szCs w:val="24"/>
+        </w:rPr>
+        <w:t xml:space="preserve"> and temp interaction for back, and significant CO2 effect (with p=0.08 for interaction) for total body. Overall ionocyte density decreases slightly with increasing temperature, and CO</w:t>
       </w:r>
       <w:r>
         <w:rPr>
@@ -15251,7 +16541,21 @@
         <w:rPr>
           <w:szCs w:val="24"/>
         </w:rPr>
-        <w:t>Caveats: LMER analysis has singular fit for back half; no significant experiment effect (does that mean I can remove it as the random effect and use lm+anova?)</w:t>
+        <w:t xml:space="preserve">Caveats: LMER analysis has singular fit for back half; no significant experiment effect (does that mean I can remove it as the random effect and use </w:t>
+      </w:r>
+      <w:proofErr w:type="spellStart"/>
+      <w:r>
+        <w:rPr>
+          <w:szCs w:val="24"/>
+        </w:rPr>
+        <w:t>lm+anova</w:t>
+      </w:r>
+      <w:proofErr w:type="spellEnd"/>
+      <w:r>
+        <w:rPr>
+          <w:szCs w:val="24"/>
+        </w:rPr>
+        <w:t>?)</w:t>
       </w:r>
     </w:p>
     <w:p>
@@ -15349,7 +16653,21 @@
         <w:rPr>
           <w:szCs w:val="24"/>
         </w:rPr>
-        <w:t>at University of Iowa and the hybridoma contributor D. M. Fambrough for the a5 antibody used in ionocyte staining, as well as</w:t>
+        <w:t xml:space="preserve">at University of Iowa and the hybridoma contributor D. M. </w:t>
+      </w:r>
+      <w:proofErr w:type="spellStart"/>
+      <w:r>
+        <w:rPr>
+          <w:szCs w:val="24"/>
+        </w:rPr>
+        <w:t>Fambrough</w:t>
+      </w:r>
+      <w:proofErr w:type="spellEnd"/>
+      <w:r>
+        <w:rPr>
+          <w:szCs w:val="24"/>
+        </w:rPr>
+        <w:t xml:space="preserve"> for the a5 antibody used in ionocyte staining, as well as</w:t>
       </w:r>
       <w:r>
         <w:rPr>
@@ -15510,7 +16828,21 @@
         <w:rPr>
           <w:szCs w:val="24"/>
         </w:rPr>
-        <w:t xml:space="preserve">Bengtson, D. A., Barkman, R. C., and Berry, W. J., 1987. Relationships between maternal size, egg diameter, time of spawning season, temperature, and length at hatch of Atlantic silverside, </w:t>
+        <w:t xml:space="preserve">Bengtson, D. A., </w:t>
+      </w:r>
+      <w:proofErr w:type="spellStart"/>
+      <w:r>
+        <w:rPr>
+          <w:szCs w:val="24"/>
+        </w:rPr>
+        <w:t>Barkman</w:t>
+      </w:r>
+      <w:proofErr w:type="spellEnd"/>
+      <w:r>
+        <w:rPr>
+          <w:szCs w:val="24"/>
+        </w:rPr>
+        <w:t xml:space="preserve">, R. C., and Berry, W. J., 1987. Relationships between maternal size, egg diameter, time of spawning season, temperature, and length at hatch of Atlantic silverside, </w:t>
       </w:r>
       <w:r>
         <w:rPr>
@@ -15518,20 +16850,30 @@
           <w:iCs/>
           <w:szCs w:val="24"/>
         </w:rPr>
-        <w:t>Menidia menidia</w:t>
-      </w:r>
-      <w:r>
-        <w:rPr>
-          <w:szCs w:val="24"/>
-        </w:rPr>
-        <w:t xml:space="preserve">. </w:t>
-      </w:r>
+        <w:t xml:space="preserve">Menidia </w:t>
+      </w:r>
+      <w:proofErr w:type="spellStart"/>
       <w:r>
         <w:rPr>
           <w:i/>
           <w:iCs/>
           <w:szCs w:val="24"/>
         </w:rPr>
+        <w:t>menidia</w:t>
+      </w:r>
+      <w:proofErr w:type="spellEnd"/>
+      <w:r>
+        <w:rPr>
+          <w:szCs w:val="24"/>
+        </w:rPr>
+        <w:t xml:space="preserve">. </w:t>
+      </w:r>
+      <w:r>
+        <w:rPr>
+          <w:i/>
+          <w:iCs/>
+          <w:szCs w:val="24"/>
+        </w:rPr>
         <w:t>J. Fish. Biol.</w:t>
       </w:r>
       <w:r>
@@ -15562,7 +16904,35 @@
         <w:rPr>
           <w:szCs w:val="24"/>
         </w:rPr>
-        <w:t xml:space="preserve">Benson, D. A., Cavanaugh, M., Clark, K., Karsch-Mizrachi, I., Lipman, D. J., Ostell, J., and Sayers, E. W. 2017. GenBank. </w:t>
+        <w:t xml:space="preserve">Benson, D. A., Cavanaugh, M., Clark, K., </w:t>
+      </w:r>
+      <w:proofErr w:type="spellStart"/>
+      <w:r>
+        <w:rPr>
+          <w:szCs w:val="24"/>
+        </w:rPr>
+        <w:t>Karsch</w:t>
+      </w:r>
+      <w:proofErr w:type="spellEnd"/>
+      <w:r>
+        <w:rPr>
+          <w:szCs w:val="24"/>
+        </w:rPr>
+        <w:t xml:space="preserve">-Mizrachi, I., Lipman, D. J., </w:t>
+      </w:r>
+      <w:proofErr w:type="spellStart"/>
+      <w:r>
+        <w:rPr>
+          <w:szCs w:val="24"/>
+        </w:rPr>
+        <w:t>Ostell</w:t>
+      </w:r>
+      <w:proofErr w:type="spellEnd"/>
+      <w:r>
+        <w:rPr>
+          <w:szCs w:val="24"/>
+        </w:rPr>
+        <w:t xml:space="preserve">, J., and Sayers, E. W. 2017. GenBank. </w:t>
       </w:r>
       <w:r>
         <w:rPr>
@@ -15576,7 +16946,21 @@
         <w:rPr>
           <w:szCs w:val="24"/>
         </w:rPr>
-        <w:t>, 45(D1): D37-D42. doi:10.1093/nar/gkw1070 </w:t>
+        <w:t>, 45(D1): D37-D42. doi:10.1093/</w:t>
+      </w:r>
+      <w:proofErr w:type="spellStart"/>
+      <w:r>
+        <w:rPr>
+          <w:szCs w:val="24"/>
+        </w:rPr>
+        <w:t>nar</w:t>
+      </w:r>
+      <w:proofErr w:type="spellEnd"/>
+      <w:r>
+        <w:rPr>
+          <w:szCs w:val="24"/>
+        </w:rPr>
+        <w:t>/gkw1070 </w:t>
       </w:r>
     </w:p>
     <w:p>
@@ -15596,11 +16980,33 @@
           <w:szCs w:val="24"/>
         </w:rPr>
       </w:pPr>
-      <w:r>
-        <w:rPr>
-          <w:szCs w:val="24"/>
-        </w:rPr>
-        <w:t>Cattano, C., Claudet, J., Domenici, P., and Milazzo, M. 2018. Living in a high CO</w:t>
+      <w:proofErr w:type="spellStart"/>
+      <w:r>
+        <w:rPr>
+          <w:szCs w:val="24"/>
+        </w:rPr>
+        <w:t>Cattano</w:t>
+      </w:r>
+      <w:proofErr w:type="spellEnd"/>
+      <w:r>
+        <w:rPr>
+          <w:szCs w:val="24"/>
+        </w:rPr>
+        <w:t xml:space="preserve">, C., </w:t>
+      </w:r>
+      <w:proofErr w:type="spellStart"/>
+      <w:r>
+        <w:rPr>
+          <w:szCs w:val="24"/>
+        </w:rPr>
+        <w:t>Claudet</w:t>
+      </w:r>
+      <w:proofErr w:type="spellEnd"/>
+      <w:r>
+        <w:rPr>
+          <w:szCs w:val="24"/>
+        </w:rPr>
+        <w:t>, J., Domenici, P., and Milazzo, M. 2018. Living in a high CO</w:t>
       </w:r>
       <w:r>
         <w:rPr>
@@ -15621,7 +17027,25 @@
           <w:iCs/>
           <w:szCs w:val="24"/>
         </w:rPr>
-        <w:t>Ecol. Monogr.</w:t>
+        <w:t xml:space="preserve">Ecol. </w:t>
+      </w:r>
+      <w:proofErr w:type="spellStart"/>
+      <w:r>
+        <w:rPr>
+          <w:i/>
+          <w:iCs/>
+          <w:szCs w:val="24"/>
+        </w:rPr>
+        <w:t>Monogr</w:t>
+      </w:r>
+      <w:proofErr w:type="spellEnd"/>
+      <w:r>
+        <w:rPr>
+          <w:i/>
+          <w:iCs/>
+          <w:szCs w:val="24"/>
+        </w:rPr>
+        <w:t>.</w:t>
       </w:r>
       <w:r>
         <w:rPr>
@@ -15651,7 +17075,49 @@
         <w:rPr>
           <w:szCs w:val="24"/>
         </w:rPr>
-        <w:t xml:space="preserve">Clark, T. D., Raby, G. D., Roche, D. G., Binning, S. A., Speers-Roesch, B., Jutfelt, F., and Sundin, J. 2020. Ocean acidification does not impair the behavior of coral reef fishes. </w:t>
+        <w:t>Clark, T. D., Raby, G. D., Roche, D. G., Binning, S. A., Speers-</w:t>
+      </w:r>
+      <w:proofErr w:type="spellStart"/>
+      <w:r>
+        <w:rPr>
+          <w:szCs w:val="24"/>
+        </w:rPr>
+        <w:t>Roesch</w:t>
+      </w:r>
+      <w:proofErr w:type="spellEnd"/>
+      <w:r>
+        <w:rPr>
+          <w:szCs w:val="24"/>
+        </w:rPr>
+        <w:t xml:space="preserve">, B., </w:t>
+      </w:r>
+      <w:proofErr w:type="spellStart"/>
+      <w:r>
+        <w:rPr>
+          <w:szCs w:val="24"/>
+        </w:rPr>
+        <w:t>Jutfelt</w:t>
+      </w:r>
+      <w:proofErr w:type="spellEnd"/>
+      <w:r>
+        <w:rPr>
+          <w:szCs w:val="24"/>
+        </w:rPr>
+        <w:t xml:space="preserve">, F., and </w:t>
+      </w:r>
+      <w:proofErr w:type="spellStart"/>
+      <w:r>
+        <w:rPr>
+          <w:szCs w:val="24"/>
+        </w:rPr>
+        <w:t>Sundin</w:t>
+      </w:r>
+      <w:proofErr w:type="spellEnd"/>
+      <w:r>
+        <w:rPr>
+          <w:szCs w:val="24"/>
+        </w:rPr>
+        <w:t xml:space="preserve">, J. 2020. Ocean acidification does not impair the behavior of coral reef fishes. </w:t>
       </w:r>
       <w:r>
         <w:rPr>
@@ -15727,7 +17193,21 @@
         <w:rPr>
           <w:szCs w:val="24"/>
         </w:rPr>
-        <w:t>Couturier, C. S., Stecyk, J. A. W., Rummer, J. L., Munday, P. L., and Nilsson, G. E. 2013. Species-specific effects of near-future CO</w:t>
+        <w:t xml:space="preserve">Couturier, C. S., </w:t>
+      </w:r>
+      <w:proofErr w:type="spellStart"/>
+      <w:r>
+        <w:rPr>
+          <w:szCs w:val="24"/>
+        </w:rPr>
+        <w:t>Stecyk</w:t>
+      </w:r>
+      <w:proofErr w:type="spellEnd"/>
+      <w:r>
+        <w:rPr>
+          <w:szCs w:val="24"/>
+        </w:rPr>
+        <w:t>, J. A. W., Rummer, J. L., Munday, P. L., and Nilsson, G. E. 2013. Species-specific effects of near-future CO</w:t>
       </w:r>
       <w:r>
         <w:rPr>
@@ -15748,7 +17228,43 @@
           <w:iCs/>
           <w:szCs w:val="24"/>
         </w:rPr>
-        <w:t>Comp. Biochem. PHysiol. A</w:t>
+        <w:t xml:space="preserve">Comp. </w:t>
+      </w:r>
+      <w:proofErr w:type="spellStart"/>
+      <w:r>
+        <w:rPr>
+          <w:i/>
+          <w:iCs/>
+          <w:szCs w:val="24"/>
+        </w:rPr>
+        <w:t>Biochem</w:t>
+      </w:r>
+      <w:proofErr w:type="spellEnd"/>
+      <w:r>
+        <w:rPr>
+          <w:i/>
+          <w:iCs/>
+          <w:szCs w:val="24"/>
+        </w:rPr>
+        <w:t xml:space="preserve">. </w:t>
+      </w:r>
+      <w:proofErr w:type="spellStart"/>
+      <w:r>
+        <w:rPr>
+          <w:i/>
+          <w:iCs/>
+          <w:szCs w:val="24"/>
+        </w:rPr>
+        <w:t>PHysiol.</w:t>
+      </w:r>
+      <w:proofErr w:type="spellEnd"/>
+      <w:r>
+        <w:rPr>
+          <w:i/>
+          <w:iCs/>
+          <w:szCs w:val="24"/>
+        </w:rPr>
+        <w:t xml:space="preserve"> A</w:t>
       </w:r>
       <w:r>
         <w:rPr>
@@ -15856,7 +17372,21 @@
         <w:rPr>
           <w:szCs w:val="24"/>
         </w:rPr>
-        <w:t xml:space="preserve">Dixon, R. L., Grecay, P. A., and Targett, T. E. 2017. Responses of juvenile Atlantic silverside, striped killifish, mummichog, and striped bass to acute hypoxia and acidification: Aquatic surface respiration and survival. </w:t>
+        <w:t xml:space="preserve">Dixon, R. L., </w:t>
+      </w:r>
+      <w:proofErr w:type="spellStart"/>
+      <w:r>
+        <w:rPr>
+          <w:szCs w:val="24"/>
+        </w:rPr>
+        <w:t>Grecay</w:t>
+      </w:r>
+      <w:proofErr w:type="spellEnd"/>
+      <w:r>
+        <w:rPr>
+          <w:szCs w:val="24"/>
+        </w:rPr>
+        <w:t xml:space="preserve">, P. A., and Targett, T. E. 2017. Responses of juvenile Atlantic silverside, striped killifish, mummichog, and striped bass to acute hypoxia and acidification: Aquatic surface respiration and survival. </w:t>
       </w:r>
       <w:r>
         <w:rPr>
@@ -15890,11 +17420,47 @@
           <w:szCs w:val="24"/>
         </w:rPr>
       </w:pPr>
-      <w:r>
-        <w:rPr>
-          <w:szCs w:val="24"/>
-        </w:rPr>
-        <w:t xml:space="preserve">Espinel-Velasco, N., Hoffmann, L., Agüera, A., Byrne, M., Dupont, S., Uthicke, S., Webster, N. S., and Lamare, M. 2018. Effects of ocean acidification on the settlement and metamorphosis of marine invertebrate and fish larvae: a review. </w:t>
+      <w:proofErr w:type="spellStart"/>
+      <w:r>
+        <w:rPr>
+          <w:szCs w:val="24"/>
+        </w:rPr>
+        <w:t>Espinel</w:t>
+      </w:r>
+      <w:proofErr w:type="spellEnd"/>
+      <w:r>
+        <w:rPr>
+          <w:szCs w:val="24"/>
+        </w:rPr>
+        <w:t xml:space="preserve">-Velasco, N., Hoffmann, L., </w:t>
+      </w:r>
+      <w:proofErr w:type="spellStart"/>
+      <w:r>
+        <w:rPr>
+          <w:szCs w:val="24"/>
+        </w:rPr>
+        <w:t>Agüera</w:t>
+      </w:r>
+      <w:proofErr w:type="spellEnd"/>
+      <w:r>
+        <w:rPr>
+          <w:szCs w:val="24"/>
+        </w:rPr>
+        <w:t xml:space="preserve">, A., Byrne, M., Dupont, S., </w:t>
+      </w:r>
+      <w:proofErr w:type="spellStart"/>
+      <w:r>
+        <w:rPr>
+          <w:szCs w:val="24"/>
+        </w:rPr>
+        <w:t>Uthicke</w:t>
+      </w:r>
+      <w:proofErr w:type="spellEnd"/>
+      <w:r>
+        <w:rPr>
+          <w:szCs w:val="24"/>
+        </w:rPr>
+        <w:t xml:space="preserve">, S., Webster, N. S., and Lamare, M. 2018. Effects of ocean acidification on the settlement and metamorphosis of marine invertebrate and fish larvae: a review. </w:t>
       </w:r>
       <w:r>
         <w:rPr>
@@ -15928,11 +17494,47 @@
           <w:szCs w:val="24"/>
         </w:rPr>
       </w:pPr>
-      <w:r>
-        <w:rPr>
-          <w:szCs w:val="24"/>
-        </w:rPr>
-        <w:t xml:space="preserve">Gouy, M., Guindon, S., and Gascuel, O. 2010. SeaView version 4: A multiplatform graphical user interface for sequence alignment and phylogenetic tree building. </w:t>
+      <w:proofErr w:type="spellStart"/>
+      <w:r>
+        <w:rPr>
+          <w:szCs w:val="24"/>
+        </w:rPr>
+        <w:t>Gouy</w:t>
+      </w:r>
+      <w:proofErr w:type="spellEnd"/>
+      <w:r>
+        <w:rPr>
+          <w:szCs w:val="24"/>
+        </w:rPr>
+        <w:t xml:space="preserve">, M., Guindon, S., and </w:t>
+      </w:r>
+      <w:proofErr w:type="spellStart"/>
+      <w:r>
+        <w:rPr>
+          <w:szCs w:val="24"/>
+        </w:rPr>
+        <w:t>Gascuel</w:t>
+      </w:r>
+      <w:proofErr w:type="spellEnd"/>
+      <w:r>
+        <w:rPr>
+          <w:szCs w:val="24"/>
+        </w:rPr>
+        <w:t xml:space="preserve">, O. 2010. </w:t>
+      </w:r>
+      <w:proofErr w:type="spellStart"/>
+      <w:r>
+        <w:rPr>
+          <w:szCs w:val="24"/>
+        </w:rPr>
+        <w:t>SeaView</w:t>
+      </w:r>
+      <w:proofErr w:type="spellEnd"/>
+      <w:r>
+        <w:rPr>
+          <w:szCs w:val="24"/>
+        </w:rPr>
+        <w:t xml:space="preserve"> version 4: A multiplatform graphical user interface for sequence alignment and phylogenetic tree building. </w:t>
       </w:r>
       <w:r>
         <w:rPr>
@@ -15940,13 +17542,45 @@
           <w:iCs/>
           <w:szCs w:val="24"/>
         </w:rPr>
-        <w:t>Mol. Biol. Evol.</w:t>
-      </w:r>
-      <w:r>
-        <w:rPr>
-          <w:szCs w:val="24"/>
-        </w:rPr>
-        <w:t>, 27(2): 221-224. doi:10.1093/molbev/msp259 </w:t>
+        <w:t xml:space="preserve">Mol. Biol. </w:t>
+      </w:r>
+      <w:proofErr w:type="spellStart"/>
+      <w:r>
+        <w:rPr>
+          <w:i/>
+          <w:iCs/>
+          <w:szCs w:val="24"/>
+        </w:rPr>
+        <w:t>Evol</w:t>
+      </w:r>
+      <w:proofErr w:type="spellEnd"/>
+      <w:r>
+        <w:rPr>
+          <w:i/>
+          <w:iCs/>
+          <w:szCs w:val="24"/>
+        </w:rPr>
+        <w:t>.</w:t>
+      </w:r>
+      <w:r>
+        <w:rPr>
+          <w:szCs w:val="24"/>
+        </w:rPr>
+        <w:t>, 27(2): 221-224. doi:10.1093/</w:t>
+      </w:r>
+      <w:proofErr w:type="spellStart"/>
+      <w:r>
+        <w:rPr>
+          <w:szCs w:val="24"/>
+        </w:rPr>
+        <w:t>molbev</w:t>
+      </w:r>
+      <w:proofErr w:type="spellEnd"/>
+      <w:r>
+        <w:rPr>
+          <w:szCs w:val="24"/>
+        </w:rPr>
+        <w:t>/msp259 </w:t>
       </w:r>
     </w:p>
     <w:p>
@@ -15972,13 +17606,23 @@
         </w:rPr>
         <w:t xml:space="preserve">Gunderson, A. R., Armstrong, E. J., and Stillman, J. H. 2016. Multiple stressors in a changing world: the need for an improved perspective on physiological responses to the dynamic marine environment. </w:t>
       </w:r>
+      <w:proofErr w:type="spellStart"/>
       <w:r>
         <w:rPr>
           <w:i/>
           <w:iCs/>
           <w:szCs w:val="24"/>
         </w:rPr>
-        <w:t>Annu. Rev. Mar. Sci.</w:t>
+        <w:t>Annu</w:t>
+      </w:r>
+      <w:proofErr w:type="spellEnd"/>
+      <w:r>
+        <w:rPr>
+          <w:i/>
+          <w:iCs/>
+          <w:szCs w:val="24"/>
+        </w:rPr>
+        <w:t>. Rev. Mar. Sci.</w:t>
       </w:r>
       <w:r>
         <w:rPr>
@@ -16004,11 +17648,19 @@
           <w:szCs w:val="24"/>
         </w:rPr>
       </w:pPr>
-      <w:r>
-        <w:rPr>
-          <w:szCs w:val="24"/>
-        </w:rPr>
-        <w:t xml:space="preserve">Havenhand, J., Dupont, S., and Quinn, G. P. 2010. Designing ocean acidification experiments to maximize inference. In </w:t>
+      <w:proofErr w:type="spellStart"/>
+      <w:r>
+        <w:rPr>
+          <w:szCs w:val="24"/>
+        </w:rPr>
+        <w:t>Havenhand</w:t>
+      </w:r>
+      <w:proofErr w:type="spellEnd"/>
+      <w:r>
+        <w:rPr>
+          <w:szCs w:val="24"/>
+        </w:rPr>
+        <w:t xml:space="preserve">, J., Dupont, S., and Quinn, G. P. 2010. Designing ocean acidification experiments to maximize inference. In </w:t>
       </w:r>
       <w:r>
         <w:rPr>
@@ -16022,7 +17674,35 @@
         <w:rPr>
           <w:szCs w:val="24"/>
         </w:rPr>
-        <w:t xml:space="preserve"> (ed. U. Riebesell, V. J. Fabry, L. Hansson and J.-P. Gattuso), pp. 67-136. Luxembourg: Publications Office of the European Union Luxembourg. </w:t>
+        <w:t xml:space="preserve"> (ed. U. </w:t>
+      </w:r>
+      <w:proofErr w:type="spellStart"/>
+      <w:r>
+        <w:rPr>
+          <w:szCs w:val="24"/>
+        </w:rPr>
+        <w:t>Riebesell</w:t>
+      </w:r>
+      <w:proofErr w:type="spellEnd"/>
+      <w:r>
+        <w:rPr>
+          <w:szCs w:val="24"/>
+        </w:rPr>
+        <w:t xml:space="preserve">, V. J. Fabry, L. Hansson and J.-P. </w:t>
+      </w:r>
+      <w:proofErr w:type="spellStart"/>
+      <w:r>
+        <w:rPr>
+          <w:szCs w:val="24"/>
+        </w:rPr>
+        <w:t>Gattuso</w:t>
+      </w:r>
+      <w:proofErr w:type="spellEnd"/>
+      <w:r>
+        <w:rPr>
+          <w:szCs w:val="24"/>
+        </w:rPr>
+        <w:t>), pp. 67-136. Luxembourg: Publications Office of the European Union Luxembourg. </w:t>
       </w:r>
     </w:p>
     <w:p>
@@ -16046,7 +17726,35 @@
         <w:rPr>
           <w:szCs w:val="24"/>
         </w:rPr>
-        <w:t xml:space="preserve">Hsu, S.-M., Raine, L., and Fanger, H. 1981. Use of Avidin-Biotin-Peroxidase Complex (ABC) in Immunoperoxidase Techniques: A Comparison between ABC and Unlabeled Antibody (PAP) Procedures. </w:t>
+        <w:t xml:space="preserve">Hsu, S.-M., Raine, L., and </w:t>
+      </w:r>
+      <w:proofErr w:type="spellStart"/>
+      <w:r>
+        <w:rPr>
+          <w:szCs w:val="24"/>
+        </w:rPr>
+        <w:t>Fanger</w:t>
+      </w:r>
+      <w:proofErr w:type="spellEnd"/>
+      <w:r>
+        <w:rPr>
+          <w:szCs w:val="24"/>
+        </w:rPr>
+        <w:t xml:space="preserve">, H. 1981. Use of Avidin-Biotin-Peroxidase Complex (ABC) in </w:t>
+      </w:r>
+      <w:proofErr w:type="spellStart"/>
+      <w:r>
+        <w:rPr>
+          <w:szCs w:val="24"/>
+        </w:rPr>
+        <w:t>Immunoperoxidase</w:t>
+      </w:r>
+      <w:proofErr w:type="spellEnd"/>
+      <w:r>
+        <w:rPr>
+          <w:szCs w:val="24"/>
+        </w:rPr>
+        <w:t xml:space="preserve"> Techniques: A Comparison between ABC and Unlabeled Antibody (PAP) Procedures. </w:t>
       </w:r>
       <w:r>
         <w:rPr>
@@ -16054,7 +17762,43 @@
           <w:iCs/>
           <w:szCs w:val="24"/>
         </w:rPr>
-        <w:t>J. Histochem. Cytochem.</w:t>
+        <w:t xml:space="preserve">J. </w:t>
+      </w:r>
+      <w:proofErr w:type="spellStart"/>
+      <w:r>
+        <w:rPr>
+          <w:i/>
+          <w:iCs/>
+          <w:szCs w:val="24"/>
+        </w:rPr>
+        <w:t>Histochem</w:t>
+      </w:r>
+      <w:proofErr w:type="spellEnd"/>
+      <w:r>
+        <w:rPr>
+          <w:i/>
+          <w:iCs/>
+          <w:szCs w:val="24"/>
+        </w:rPr>
+        <w:t xml:space="preserve">. </w:t>
+      </w:r>
+      <w:proofErr w:type="spellStart"/>
+      <w:r>
+        <w:rPr>
+          <w:i/>
+          <w:iCs/>
+          <w:szCs w:val="24"/>
+        </w:rPr>
+        <w:t>Cytochem</w:t>
+      </w:r>
+      <w:proofErr w:type="spellEnd"/>
+      <w:r>
+        <w:rPr>
+          <w:i/>
+          <w:iCs/>
+          <w:szCs w:val="24"/>
+        </w:rPr>
+        <w:t>.</w:t>
       </w:r>
       <w:r>
         <w:rPr>
@@ -16080,11 +17824,33 @@
           <w:szCs w:val="24"/>
         </w:rPr>
       </w:pPr>
-      <w:r>
-        <w:rPr>
-          <w:szCs w:val="24"/>
-        </w:rPr>
-        <w:t xml:space="preserve">Hurlbert, S. H. 2004. On misinterpretations of pseudoreplication and related matters: a reply to Oksanen. </w:t>
+      <w:proofErr w:type="spellStart"/>
+      <w:r>
+        <w:rPr>
+          <w:szCs w:val="24"/>
+        </w:rPr>
+        <w:t>Hurlbert</w:t>
+      </w:r>
+      <w:proofErr w:type="spellEnd"/>
+      <w:r>
+        <w:rPr>
+          <w:szCs w:val="24"/>
+        </w:rPr>
+        <w:t xml:space="preserve">, S. H. 2004. On misinterpretations of </w:t>
+      </w:r>
+      <w:proofErr w:type="spellStart"/>
+      <w:r>
+        <w:rPr>
+          <w:szCs w:val="24"/>
+        </w:rPr>
+        <w:t>pseudoreplication</w:t>
+      </w:r>
+      <w:proofErr w:type="spellEnd"/>
+      <w:r>
+        <w:rPr>
+          <w:szCs w:val="24"/>
+        </w:rPr>
+        <w:t xml:space="preserve"> and related matters: a reply to Oksanen. </w:t>
       </w:r>
       <w:r>
         <w:rPr>
@@ -16118,11 +17884,19 @@
           <w:szCs w:val="24"/>
         </w:rPr>
       </w:pPr>
-      <w:r>
-        <w:rPr>
-          <w:szCs w:val="24"/>
-        </w:rPr>
-        <w:t>Jarrold, M. D. and Munday, P. L. 2018. Diel CO</w:t>
+      <w:proofErr w:type="spellStart"/>
+      <w:r>
+        <w:rPr>
+          <w:szCs w:val="24"/>
+        </w:rPr>
+        <w:t>Jarrold</w:t>
+      </w:r>
+      <w:proofErr w:type="spellEnd"/>
+      <w:r>
+        <w:rPr>
+          <w:szCs w:val="24"/>
+        </w:rPr>
+        <w:t>, M. D. and Munday, P. L. 2018. Diel CO</w:t>
       </w:r>
       <w:r>
         <w:rPr>
@@ -16135,7 +17909,21 @@
         <w:rPr>
           <w:szCs w:val="24"/>
         </w:rPr>
-        <w:t xml:space="preserve"> cycles do not modify juvenile growth, survival and otolith development in two coral reef fish under ocean acidification. </w:t>
+        <w:t xml:space="preserve"> cycles do not modify juvenile growth, </w:t>
+      </w:r>
+      <w:proofErr w:type="gramStart"/>
+      <w:r>
+        <w:rPr>
+          <w:szCs w:val="24"/>
+        </w:rPr>
+        <w:t>survival</w:t>
+      </w:r>
+      <w:proofErr w:type="gramEnd"/>
+      <w:r>
+        <w:rPr>
+          <w:szCs w:val="24"/>
+        </w:rPr>
+        <w:t xml:space="preserve"> and otolith development in two coral reef fish under ocean acidification. </w:t>
       </w:r>
       <w:r>
         <w:rPr>
@@ -16173,7 +17961,21 @@
         <w:rPr>
           <w:szCs w:val="24"/>
         </w:rPr>
-        <w:t xml:space="preserve">Liu, S.-T., Horng, J.-L., Chen, P.-Y., Hwang, P.-P., and Lin, L.-Y. 2016. Salt secretion is linked to acid-base regulation of ionocytes in seawater acclimated medaka: new insights into the salt-secreting mechanism. </w:t>
+        <w:t xml:space="preserve">Liu, S.-T., </w:t>
+      </w:r>
+      <w:proofErr w:type="spellStart"/>
+      <w:r>
+        <w:rPr>
+          <w:szCs w:val="24"/>
+        </w:rPr>
+        <w:t>Horng</w:t>
+      </w:r>
+      <w:proofErr w:type="spellEnd"/>
+      <w:r>
+        <w:rPr>
+          <w:szCs w:val="24"/>
+        </w:rPr>
+        <w:t xml:space="preserve">, J.-L., Chen, P.-Y., Hwang, P.-P., and Lin, L.-Y. 2016. Salt secretion is linked to acid-base regulation of ionocytes in seawater acclimated medaka: new insights into the salt-secreting mechanism. </w:t>
       </w:r>
       <w:r>
         <w:rPr>
@@ -16219,27 +18021,23 @@
           <w:iCs/>
           <w:szCs w:val="24"/>
         </w:rPr>
-        <w:t>Menidia beryllina</w:t>
-      </w:r>
-      <w:r>
-        <w:rPr>
-          <w:szCs w:val="24"/>
-        </w:rPr>
-        <w:t xml:space="preserve">, Atlantic silverside, </w:t>
-      </w:r>
+        <w:t xml:space="preserve">Menidia </w:t>
+      </w:r>
+      <w:proofErr w:type="spellStart"/>
       <w:r>
         <w:rPr>
           <w:i/>
           <w:iCs/>
           <w:szCs w:val="24"/>
         </w:rPr>
-        <w:t>M. Menidia</w:t>
-      </w:r>
-      <w:r>
-        <w:rPr>
-          <w:szCs w:val="24"/>
-        </w:rPr>
-        <w:t xml:space="preserve">, Tidewater silverside, </w:t>
+        <w:t>beryllina</w:t>
+      </w:r>
+      <w:proofErr w:type="spellEnd"/>
+      <w:r>
+        <w:rPr>
+          <w:szCs w:val="24"/>
+        </w:rPr>
+        <w:t xml:space="preserve">, Atlantic silverside, </w:t>
       </w:r>
       <w:r>
         <w:rPr>
@@ -16247,13 +18045,13 @@
           <w:iCs/>
           <w:szCs w:val="24"/>
         </w:rPr>
-        <w:t>M. peninsula</w:t>
-      </w:r>
-      <w:r>
-        <w:rPr>
-          <w:szCs w:val="24"/>
-        </w:rPr>
-        <w:t xml:space="preserve">, and California grunion, </w:t>
+        <w:t>M. Menidia</w:t>
+      </w:r>
+      <w:r>
+        <w:rPr>
+          <w:szCs w:val="24"/>
+        </w:rPr>
+        <w:t xml:space="preserve">, Tidewater silverside, </w:t>
       </w:r>
       <w:r>
         <w:rPr>
@@ -16261,7 +18059,31 @@
           <w:iCs/>
           <w:szCs w:val="24"/>
         </w:rPr>
-        <w:t>Leuresthes tenuis</w:t>
+        <w:t>M. peninsula</w:t>
+      </w:r>
+      <w:r>
+        <w:rPr>
+          <w:szCs w:val="24"/>
+        </w:rPr>
+        <w:t xml:space="preserve">, and California grunion, </w:t>
+      </w:r>
+      <w:proofErr w:type="spellStart"/>
+      <w:r>
+        <w:rPr>
+          <w:i/>
+          <w:iCs/>
+          <w:szCs w:val="24"/>
+        </w:rPr>
+        <w:t>Leuresthes</w:t>
+      </w:r>
+      <w:proofErr w:type="spellEnd"/>
+      <w:r>
+        <w:rPr>
+          <w:i/>
+          <w:iCs/>
+          <w:szCs w:val="24"/>
+        </w:rPr>
+        <w:t xml:space="preserve"> tenuis</w:t>
       </w:r>
       <w:r>
         <w:rPr>
@@ -16395,7 +18217,21 @@
         <w:rPr>
           <w:szCs w:val="24"/>
         </w:rPr>
-        <w:t>, 41(D1): D8-D20. doi:10.1093/nar/gks1189 </w:t>
+        <w:t>, 41(D1): D8-D20. doi:10.1093/</w:t>
+      </w:r>
+      <w:proofErr w:type="spellStart"/>
+      <w:r>
+        <w:rPr>
+          <w:szCs w:val="24"/>
+        </w:rPr>
+        <w:t>nar</w:t>
+      </w:r>
+      <w:proofErr w:type="spellEnd"/>
+      <w:r>
+        <w:rPr>
+          <w:szCs w:val="24"/>
+        </w:rPr>
+        <w:t>/gks1189 </w:t>
       </w:r>
     </w:p>
     <w:p>
@@ -16419,7 +18255,21 @@
         <w:rPr>
           <w:szCs w:val="24"/>
         </w:rPr>
-        <w:t>Rummer, J. L., Stecyk, J. A. W., Couturier, C. S., Watson, S.-A., Nilsson, G. E., and Munday, P. L. 2013. Elevated CO</w:t>
+        <w:t xml:space="preserve">Rummer, J. L., </w:t>
+      </w:r>
+      <w:proofErr w:type="spellStart"/>
+      <w:r>
+        <w:rPr>
+          <w:szCs w:val="24"/>
+        </w:rPr>
+        <w:t>Stecyk</w:t>
+      </w:r>
+      <w:proofErr w:type="spellEnd"/>
+      <w:r>
+        <w:rPr>
+          <w:szCs w:val="24"/>
+        </w:rPr>
+        <w:t>, J. A. W., Couturier, C. S., Watson, S.-A., Nilsson, G. E., and Munday, P. L. 2013. Elevated CO</w:t>
       </w:r>
       <w:r>
         <w:rPr>
@@ -16434,19 +18284,43 @@
         </w:rPr>
         <w:t xml:space="preserve"> enhances aerobic scope of a coral reef fish. </w:t>
       </w:r>
+      <w:proofErr w:type="spellStart"/>
       <w:r>
         <w:rPr>
           <w:i/>
           <w:iCs/>
           <w:szCs w:val="24"/>
         </w:rPr>
-        <w:t>Conserv. Physiol.</w:t>
-      </w:r>
-      <w:r>
-        <w:rPr>
-          <w:szCs w:val="24"/>
-        </w:rPr>
-        <w:t>, 1: cot023. doi:10.1093/conphys/cot023 </w:t>
+        <w:t>Conserv</w:t>
+      </w:r>
+      <w:proofErr w:type="spellEnd"/>
+      <w:r>
+        <w:rPr>
+          <w:i/>
+          <w:iCs/>
+          <w:szCs w:val="24"/>
+        </w:rPr>
+        <w:t>. Physiol.</w:t>
+      </w:r>
+      <w:r>
+        <w:rPr>
+          <w:szCs w:val="24"/>
+        </w:rPr>
+        <w:t>, 1: cot023. doi:10.1093/</w:t>
+      </w:r>
+      <w:proofErr w:type="spellStart"/>
+      <w:r>
+        <w:rPr>
+          <w:szCs w:val="24"/>
+        </w:rPr>
+        <w:t>conphys</w:t>
+      </w:r>
+      <w:proofErr w:type="spellEnd"/>
+      <w:r>
+        <w:rPr>
+          <w:szCs w:val="24"/>
+        </w:rPr>
+        <w:t>/cot023 </w:t>
       </w:r>
     </w:p>
     <w:p>
@@ -16530,20 +18404,30 @@
           <w:iCs/>
           <w:szCs w:val="24"/>
         </w:rPr>
-        <w:t>Menidia menidia</w:t>
-      </w:r>
-      <w:r>
-        <w:rPr>
-          <w:szCs w:val="24"/>
-        </w:rPr>
-        <w:t xml:space="preserve">. </w:t>
-      </w:r>
+        <w:t xml:space="preserve">Menidia </w:t>
+      </w:r>
+      <w:proofErr w:type="spellStart"/>
       <w:r>
         <w:rPr>
           <w:i/>
           <w:iCs/>
           <w:szCs w:val="24"/>
         </w:rPr>
+        <w:t>menidia</w:t>
+      </w:r>
+      <w:proofErr w:type="spellEnd"/>
+      <w:r>
+        <w:rPr>
+          <w:szCs w:val="24"/>
+        </w:rPr>
+        <w:t xml:space="preserve">. </w:t>
+      </w:r>
+      <w:r>
+        <w:rPr>
+          <w:i/>
+          <w:iCs/>
+          <w:szCs w:val="24"/>
+        </w:rPr>
         <w:t>J. Exp. Biol.</w:t>
       </w:r>
       <w:r>
@@ -16570,12 +18454,49 @@
           <w:szCs w:val="24"/>
         </w:rPr>
       </w:pPr>
-      <w:r>
-        <w:rPr>
-          <w:szCs w:val="24"/>
-        </w:rPr>
-        <w:t xml:space="preserve">Sundin, J., Amcoff, M., Mateos-González, F., Raby, G. D., and Clark, T. D. 2019. Long-term acclimation to near-future ocean acidification has negligible effects on energetic attributes in a juvenile coral reef fish. </w:t>
-      </w:r>
+      <w:proofErr w:type="spellStart"/>
+      <w:r>
+        <w:rPr>
+          <w:szCs w:val="24"/>
+        </w:rPr>
+        <w:t>Sundin</w:t>
+      </w:r>
+      <w:proofErr w:type="spellEnd"/>
+      <w:r>
+        <w:rPr>
+          <w:szCs w:val="24"/>
+        </w:rPr>
+        <w:t xml:space="preserve">, J., </w:t>
+      </w:r>
+      <w:proofErr w:type="spellStart"/>
+      <w:r>
+        <w:rPr>
+          <w:szCs w:val="24"/>
+        </w:rPr>
+        <w:t>Amcoff</w:t>
+      </w:r>
+      <w:proofErr w:type="spellEnd"/>
+      <w:r>
+        <w:rPr>
+          <w:szCs w:val="24"/>
+        </w:rPr>
+        <w:t xml:space="preserve">, M., </w:t>
+      </w:r>
+      <w:proofErr w:type="spellStart"/>
+      <w:r>
+        <w:rPr>
+          <w:szCs w:val="24"/>
+        </w:rPr>
+        <w:t>Mateos</w:t>
+      </w:r>
+      <w:proofErr w:type="spellEnd"/>
+      <w:r>
+        <w:rPr>
+          <w:szCs w:val="24"/>
+        </w:rPr>
+        <w:t xml:space="preserve">-González, F., Raby, G. D., and Clark, T. D. 2019. Long-term acclimation to near-future ocean acidification has negligible effects on energetic attributes in a juvenile coral reef fish. </w:t>
+      </w:r>
+      <w:proofErr w:type="spellStart"/>
       <w:r>
         <w:rPr>
           <w:i/>
@@ -16584,6 +18505,7 @@
         </w:rPr>
         <w:t>Oecologia</w:t>
       </w:r>
+      <w:proofErr w:type="spellEnd"/>
       <w:r>
         <w:rPr>
           <w:szCs w:val="24"/>
@@ -16608,11 +18530,61 @@
           <w:szCs w:val="24"/>
         </w:rPr>
       </w:pPr>
-      <w:r>
-        <w:rPr>
-          <w:szCs w:val="24"/>
-        </w:rPr>
-        <w:t xml:space="preserve">Therkildsen NO, Palumbi SR, Baumann H. Menidia menidia transcriptome. Genbank Direct Submission. 31-JUL-2016. Accession number GEVY00000000.1 </w:t>
+      <w:proofErr w:type="spellStart"/>
+      <w:r>
+        <w:rPr>
+          <w:szCs w:val="24"/>
+        </w:rPr>
+        <w:t>Therkildsen</w:t>
+      </w:r>
+      <w:proofErr w:type="spellEnd"/>
+      <w:r>
+        <w:rPr>
+          <w:szCs w:val="24"/>
+        </w:rPr>
+        <w:t xml:space="preserve"> NO, </w:t>
+      </w:r>
+      <w:proofErr w:type="spellStart"/>
+      <w:r>
+        <w:rPr>
+          <w:szCs w:val="24"/>
+        </w:rPr>
+        <w:t>Palumbi</w:t>
+      </w:r>
+      <w:proofErr w:type="spellEnd"/>
+      <w:r>
+        <w:rPr>
+          <w:szCs w:val="24"/>
+        </w:rPr>
+        <w:t xml:space="preserve"> SR, Baumann H. Menidia </w:t>
+      </w:r>
+      <w:proofErr w:type="spellStart"/>
+      <w:r>
+        <w:rPr>
+          <w:szCs w:val="24"/>
+        </w:rPr>
+        <w:t>menidia</w:t>
+      </w:r>
+      <w:proofErr w:type="spellEnd"/>
+      <w:r>
+        <w:rPr>
+          <w:szCs w:val="24"/>
+        </w:rPr>
+        <w:t xml:space="preserve"> transcriptome. </w:t>
+      </w:r>
+      <w:proofErr w:type="spellStart"/>
+      <w:r>
+        <w:rPr>
+          <w:szCs w:val="24"/>
+        </w:rPr>
+        <w:t>Genbank</w:t>
+      </w:r>
+      <w:proofErr w:type="spellEnd"/>
+      <w:r>
+        <w:rPr>
+          <w:szCs w:val="24"/>
+        </w:rPr>
+        <w:t xml:space="preserve"> Direct Submission. 31-JUL-2016. Accession number GEVY00000000.1 </w:t>
       </w:r>
       <w:r>
         <w:rPr>

</xml_diff>